<commit_message>
Update Questions and answers.docx
</commit_message>
<xml_diff>
--- a/0_Documentation/Questions and answers.docx
+++ b/0_Documentation/Questions and answers.docx
@@ -449,6 +449,12 @@
           <w:lang w:val="en-US"/>
         </w:rPr>
         <w:t>” -&gt; how should we construct this?</w:t>
+      </w:r>
+      <w:r>
+        <w:rPr>
+          <w:lang w:val="en-US"/>
+        </w:rPr>
+        <w:t xml:space="preserve"> </w:t>
       </w:r>
     </w:p>
     <w:sectPr>

</xml_diff>

<commit_message>
Updated questions and definitions
</commit_message>
<xml_diff>
--- a/0_Documentation/Questions and answers.docx
+++ b/0_Documentation/Questions and answers.docx
@@ -20,6 +20,20 @@
       <w:pPr>
         <w:pStyle w:val="NoSpacing"/>
       </w:pPr>
+    </w:p>
+    <w:p>
+      <w:pPr>
+        <w:pStyle w:val="NoSpacing"/>
+        <w:rPr>
+          <w:lang w:val="en-US"/>
+        </w:rPr>
+      </w:pPr>
+      <w:r>
+        <w:rPr>
+          <w:lang w:val="en-US"/>
+        </w:rPr>
+        <w:t>Exposures</w:t>
+      </w:r>
     </w:p>
     <w:p>
       <w:pPr>
@@ -68,35 +82,45 @@
         <w:rPr>
           <w:lang w:val="en-US"/>
         </w:rPr>
-        <w:t>Variable “</w:t>
+        <w:t xml:space="preserve">Variables </w:t>
+      </w:r>
+      <w:r>
+        <w:rPr>
+          <w:lang w:val="en-US"/>
+        </w:rPr>
+        <w:t>zikv_pcr_ga_1</w:t>
+      </w:r>
+      <w:r>
+        <w:rPr>
+          <w:lang w:val="en-US"/>
+        </w:rPr>
+        <w:t xml:space="preserve">, </w:t>
+      </w:r>
+      <w:r>
+        <w:rPr>
+          <w:lang w:val="en-US"/>
+        </w:rPr>
+        <w:t>zikv_elisa_ga_1</w:t>
+      </w:r>
+      <w:r>
+        <w:rPr>
+          <w:lang w:val="en-US"/>
+        </w:rPr>
+        <w:t xml:space="preserve">, </w:t>
       </w:r>
       <w:proofErr w:type="spellStart"/>
       <w:r>
         <w:rPr>
           <w:lang w:val="en-US"/>
         </w:rPr>
-        <w:t>loss_etiology</w:t>
+        <w:t>zikv_ga</w:t>
       </w:r>
       <w:proofErr w:type="spellEnd"/>
       <w:r>
         <w:rPr>
           <w:lang w:val="en-US"/>
         </w:rPr>
-        <w:t xml:space="preserve">” – what do values of 4 </w:t>
-      </w:r>
-      <w:proofErr w:type="gramStart"/>
-      <w:r>
-        <w:rPr>
-          <w:lang w:val="en-US"/>
-        </w:rPr>
-        <w:t>mean</w:t>
-      </w:r>
-      <w:proofErr w:type="gramEnd"/>
-      <w:r>
-        <w:rPr>
-          <w:lang w:val="en-US"/>
-        </w:rPr>
-        <w:t>?</w:t>
+        <w:t xml:space="preserve"> seem to have outliers -&gt; can these be cleaned?</w:t>
       </w:r>
     </w:p>
     <w:p>
@@ -114,7 +138,21 @@
         <w:rPr>
           <w:lang w:val="en-US"/>
         </w:rPr>
-        <w:t>Variable “tobacco” – what do values of 3 mean?</w:t>
+        <w:t xml:space="preserve">For maternal zika status we are using </w:t>
+      </w:r>
+      <w:proofErr w:type="spellStart"/>
+      <w:r>
+        <w:rPr>
+          <w:lang w:val="en-US"/>
+        </w:rPr>
+        <w:t>zikv_preg</w:t>
+      </w:r>
+      <w:proofErr w:type="spellEnd"/>
+      <w:r>
+        <w:rPr>
+          <w:lang w:val="en-US"/>
+        </w:rPr>
+        <w:t xml:space="preserve"> variable (=as defined by the study). There are many more variables on exposure. Can we create a new (dichotomous) version of this variable that is more satisfying to everyone? How can we construct this? </w:t>
       </w:r>
     </w:p>
     <w:p>
@@ -132,7 +170,55 @@
         <w:rPr>
           <w:lang w:val="en-US"/>
         </w:rPr>
-        <w:t>Check creation new outcome variables (see index.html)</w:t>
+        <w:t>For the following variables we were told there is no match in the pilot dataset. Is this indeed still the case, or are they now added? Workplace or environmental exposures to teratogenic substances (</w:t>
+      </w:r>
+      <w:proofErr w:type="gramStart"/>
+      <w:r>
+        <w:rPr>
+          <w:lang w:val="en-US"/>
+        </w:rPr>
+        <w:t>e.g.</w:t>
+      </w:r>
+      <w:proofErr w:type="gramEnd"/>
+      <w:r>
+        <w:rPr>
+          <w:lang w:val="en-US"/>
+        </w:rPr>
+        <w:t xml:space="preserve"> maternal exposure to lead, mercury)</w:t>
+      </w:r>
+      <w:r>
+        <w:rPr>
+          <w:lang w:val="en-US"/>
+        </w:rPr>
+        <w:t xml:space="preserve">, viral genotype, </w:t>
+      </w:r>
+      <w:r>
+        <w:rPr>
+          <w:lang w:val="en-US"/>
+        </w:rPr>
+        <w:t>Maternal history of Japanese encephalitis vaccination</w:t>
+      </w:r>
+    </w:p>
+    <w:p>
+      <w:pPr>
+        <w:pStyle w:val="NoSpacing"/>
+        <w:rPr>
+          <w:lang w:val="en-US"/>
+        </w:rPr>
+      </w:pPr>
+    </w:p>
+    <w:p>
+      <w:pPr>
+        <w:pStyle w:val="NoSpacing"/>
+        <w:rPr>
+          <w:lang w:val="en-US"/>
+        </w:rPr>
+      </w:pPr>
+      <w:r>
+        <w:rPr>
+          <w:lang w:val="en-US"/>
+        </w:rPr>
+        <w:t>Outcomes</w:t>
       </w:r>
     </w:p>
     <w:p>
@@ -150,170 +236,36 @@
         <w:rPr>
           <w:lang w:val="en-US"/>
         </w:rPr>
-        <w:t>Variables “</w:t>
+        <w:t>Variable “</w:t>
       </w:r>
       <w:proofErr w:type="spellStart"/>
       <w:r>
         <w:rPr>
           <w:lang w:val="en-US"/>
         </w:rPr>
-        <w:t>inf_weight</w:t>
+        <w:t>loss_etiology</w:t>
       </w:r>
       <w:proofErr w:type="spellEnd"/>
       <w:r>
         <w:rPr>
           <w:lang w:val="en-US"/>
         </w:rPr>
-        <w:t>” (min 3.4 gram, max 23500 gram)</w:t>
-      </w:r>
-      <w:r>
-        <w:rPr>
-          <w:lang w:val="en-US"/>
-        </w:rPr>
-        <w:t>,</w:t>
-      </w:r>
-      <w:r>
-        <w:rPr>
-          <w:lang w:val="en-US"/>
-        </w:rPr>
-        <w:t xml:space="preserve"> “</w:t>
-      </w:r>
-      <w:proofErr w:type="spellStart"/>
-      <w:r>
-        <w:rPr>
-          <w:lang w:val="en-US"/>
-        </w:rPr>
-        <w:t>inf_length</w:t>
-      </w:r>
-      <w:proofErr w:type="spellEnd"/>
-      <w:r>
-        <w:rPr>
-          <w:lang w:val="en-US"/>
-        </w:rPr>
-        <w:t>”</w:t>
-      </w:r>
-      <w:r>
-        <w:rPr>
-          <w:lang w:val="en-US"/>
-        </w:rPr>
-        <w:t xml:space="preserve"> (values of 0, 4, 19 cm)</w:t>
-      </w:r>
-      <w:r>
-        <w:rPr>
-          <w:lang w:val="en-US"/>
-        </w:rPr>
-        <w:t xml:space="preserve">, </w:t>
-      </w:r>
-      <w:proofErr w:type="spellStart"/>
-      <w:r>
-        <w:rPr>
-          <w:lang w:val="en-US"/>
-        </w:rPr>
-        <w:t>inf_head_circ_birth</w:t>
-      </w:r>
-      <w:proofErr w:type="spellEnd"/>
-      <w:r>
-        <w:rPr>
-          <w:lang w:val="en-US"/>
-        </w:rPr>
-        <w:t xml:space="preserve">, </w:t>
-      </w:r>
-      <w:r>
-        <w:rPr>
-          <w:lang w:val="en-US"/>
-        </w:rPr>
-        <w:t>inf_head_circ_age_fu1</w:t>
-      </w:r>
-      <w:r>
-        <w:rPr>
-          <w:lang w:val="en-US"/>
-        </w:rPr>
-        <w:t xml:space="preserve">, </w:t>
-      </w:r>
-      <w:r>
-        <w:rPr>
-          <w:lang w:val="en-US"/>
-        </w:rPr>
-        <w:t xml:space="preserve">age, </w:t>
-      </w:r>
-      <w:r>
-        <w:rPr>
-          <w:lang w:val="en-US"/>
-        </w:rPr>
-        <w:t>all contain outliers</w:t>
-      </w:r>
-      <w:r>
-        <w:rPr>
-          <w:lang w:val="en-US"/>
-        </w:rPr>
-        <w:t xml:space="preserve"> -&gt; can these be cleaned?</w:t>
-      </w:r>
-      <w:r>
-        <w:rPr>
-          <w:lang w:val="en-US"/>
-        </w:rPr>
-        <w:t xml:space="preserve"> </w:t>
-      </w:r>
-      <w:r>
-        <w:rPr>
-          <w:lang w:val="en-US"/>
-        </w:rPr>
-        <w:t>zikv_pcr_ga_1</w:t>
-      </w:r>
-      <w:r>
-        <w:rPr>
-          <w:lang w:val="en-US"/>
-        </w:rPr>
-        <w:t xml:space="preserve">, </w:t>
-      </w:r>
-      <w:r>
-        <w:rPr>
-          <w:lang w:val="en-US"/>
-        </w:rPr>
-        <w:t>zikv_elisa_ga_1</w:t>
-      </w:r>
-      <w:r>
-        <w:rPr>
-          <w:lang w:val="en-US"/>
-        </w:rPr>
-        <w:t xml:space="preserve">, </w:t>
-      </w:r>
-      <w:proofErr w:type="spellStart"/>
-      <w:r>
-        <w:rPr>
-          <w:lang w:val="en-US"/>
-        </w:rPr>
-        <w:t>zikv_ga</w:t>
-      </w:r>
-      <w:proofErr w:type="spellEnd"/>
-      <w:r>
-        <w:rPr>
-          <w:lang w:val="en-US"/>
-        </w:rPr>
-        <w:t xml:space="preserve">, </w:t>
-      </w:r>
-      <w:proofErr w:type="spellStart"/>
-      <w:r>
-        <w:rPr>
-          <w:lang w:val="en-US"/>
-        </w:rPr>
-        <w:t>symp_ga</w:t>
-      </w:r>
-      <w:proofErr w:type="spellEnd"/>
-      <w:r>
-        <w:rPr>
-          <w:lang w:val="en-US"/>
-        </w:rPr>
-        <w:t xml:space="preserve">, </w:t>
-      </w:r>
-      <w:proofErr w:type="spellStart"/>
-      <w:r>
-        <w:rPr>
-          <w:lang w:val="en-US"/>
-        </w:rPr>
-        <w:t>arb_clindiag_ga</w:t>
-      </w:r>
-      <w:proofErr w:type="spellEnd"/>
+        <w:t xml:space="preserve">” – what do values of 4 </w:t>
+      </w:r>
+      <w:proofErr w:type="gramStart"/>
+      <w:r>
+        <w:rPr>
+          <w:lang w:val="en-US"/>
+        </w:rPr>
+        <w:t>mean</w:t>
+      </w:r>
+      <w:proofErr w:type="gramEnd"/>
+      <w:r>
+        <w:rPr>
+          <w:lang w:val="en-US"/>
+        </w:rPr>
+        <w:t>?</w:t>
+      </w:r>
     </w:p>
     <w:p>
       <w:pPr>
@@ -330,7 +282,19 @@
         <w:rPr>
           <w:lang w:val="en-US"/>
         </w:rPr>
-        <w:t>Outcome: ‘postnatal microcephaly’. We can use head-circumference variables to check for any changes. How? See if there is microcephaly at any time point and compare that to presence of microcephaly at birth?</w:t>
+        <w:t>Outcome: ‘postnatal microcephaly’. We can use head-circumference variables to check for any changes. How</w:t>
+      </w:r>
+      <w:r>
+        <w:rPr>
+          <w:lang w:val="en-US"/>
+        </w:rPr>
+        <w:t xml:space="preserve"> should we do this</w:t>
+      </w:r>
+      <w:r>
+        <w:rPr>
+          <w:lang w:val="en-US"/>
+        </w:rPr>
+        <w:t>? See if there is microcephaly at any time point and compare that to presence of microcephaly at birth?</w:t>
       </w:r>
     </w:p>
     <w:p>
@@ -348,7 +312,61 @@
         <w:rPr>
           <w:lang w:val="en-US"/>
         </w:rPr>
-        <w:t>Help with passive imputation of variables.</w:t>
+        <w:t>Variables “</w:t>
+      </w:r>
+      <w:proofErr w:type="spellStart"/>
+      <w:r>
+        <w:rPr>
+          <w:lang w:val="en-US"/>
+        </w:rPr>
+        <w:t>inf_weight</w:t>
+      </w:r>
+      <w:proofErr w:type="spellEnd"/>
+      <w:r>
+        <w:rPr>
+          <w:lang w:val="en-US"/>
+        </w:rPr>
+        <w:t>” (min 3.4 gram, max 23500 gram), “</w:t>
+      </w:r>
+      <w:proofErr w:type="spellStart"/>
+      <w:r>
+        <w:rPr>
+          <w:lang w:val="en-US"/>
+        </w:rPr>
+        <w:t>inf_length</w:t>
+      </w:r>
+      <w:proofErr w:type="spellEnd"/>
+      <w:r>
+        <w:rPr>
+          <w:lang w:val="en-US"/>
+        </w:rPr>
+        <w:t xml:space="preserve">” (values of 0, 4, 19 cm), </w:t>
+      </w:r>
+      <w:proofErr w:type="spellStart"/>
+      <w:r>
+        <w:rPr>
+          <w:lang w:val="en-US"/>
+        </w:rPr>
+        <w:t>inf_head_circ_birth</w:t>
+      </w:r>
+      <w:proofErr w:type="spellEnd"/>
+      <w:r>
+        <w:rPr>
+          <w:lang w:val="en-US"/>
+        </w:rPr>
+        <w:t xml:space="preserve">, </w:t>
+      </w:r>
+      <w:r>
+        <w:rPr>
+          <w:lang w:val="en-US"/>
+        </w:rPr>
+        <w:t>inf_head_circ_age_fu1</w:t>
+      </w:r>
+      <w:r>
+        <w:rPr>
+          <w:lang w:val="en-US"/>
+        </w:rPr>
+        <w:t>, age, all contain outliers -&gt; can these be cleaned?</w:t>
       </w:r>
     </w:p>
     <w:p>
@@ -366,35 +384,1645 @@
         <w:rPr>
           <w:lang w:val="en-US"/>
         </w:rPr>
-        <w:t>Effect modifier: “</w:t>
-      </w:r>
-      <w:r>
-        <w:rPr>
-          <w:lang w:val="en-US"/>
-        </w:rPr>
-        <w:t>Genetic anomalies, metabolic disorders, perinatal brain injury</w:t>
-      </w:r>
-      <w:r>
-        <w:rPr>
-          <w:lang w:val="en-US"/>
-        </w:rPr>
-        <w:t>” -&gt; how can we construct this</w:t>
-      </w:r>
-      <w:commentRangeStart w:id="0"/>
-      <w:r>
-        <w:rPr>
-          <w:lang w:val="en-US"/>
-        </w:rPr>
-        <w:t>?</w:t>
-      </w:r>
-      <w:commentRangeEnd w:id="0"/>
-      <w:r>
-        <w:rPr>
-          <w:rStyle w:val="CommentReference"/>
-        </w:rPr>
-        <w:commentReference w:id="0"/>
-      </w:r>
-    </w:p>
+        <w:t xml:space="preserve">Many outcome variables needed to be created from other variables in the dataset. We have done </w:t>
+      </w:r>
+      <w:proofErr w:type="gramStart"/>
+      <w:r>
+        <w:rPr>
+          <w:lang w:val="en-US"/>
+        </w:rPr>
+        <w:t>that, but</w:t>
+      </w:r>
+      <w:proofErr w:type="gramEnd"/>
+      <w:r>
+        <w:rPr>
+          <w:lang w:val="en-US"/>
+        </w:rPr>
+        <w:t xml:space="preserve"> are not sure whether we did it correctly. Below it is presented how we constructed these. Can someone check our work and indicate if things need to be changed?</w:t>
+      </w:r>
+    </w:p>
+    <w:tbl>
+      <w:tblPr>
+        <w:tblStyle w:val="TableGrid"/>
+        <w:tblW w:w="0" w:type="auto"/>
+        <w:tblLook w:val="04A0" w:firstRow="1" w:lastRow="0" w:firstColumn="1" w:lastColumn="0" w:noHBand="0" w:noVBand="1"/>
+      </w:tblPr>
+      <w:tblGrid>
+        <w:gridCol w:w="3116"/>
+        <w:gridCol w:w="3117"/>
+        <w:gridCol w:w="3117"/>
+      </w:tblGrid>
+      <w:tr>
+        <w:tc>
+          <w:tcPr>
+            <w:tcW w:w="3116" w:type="dxa"/>
+          </w:tcPr>
+          <w:p>
+            <w:pPr>
+              <w:pStyle w:val="NoSpacing"/>
+              <w:rPr>
+                <w:lang w:val="en-US"/>
+              </w:rPr>
+            </w:pPr>
+            <w:commentRangeStart w:id="0"/>
+            <w:r>
+              <w:rPr>
+                <w:lang w:val="en-US"/>
+              </w:rPr>
+              <w:t>Variable</w:t>
+            </w:r>
+            <w:commentRangeEnd w:id="0"/>
+            <w:r>
+              <w:rPr>
+                <w:rStyle w:val="CommentReference"/>
+              </w:rPr>
+              <w:commentReference w:id="0"/>
+            </w:r>
+          </w:p>
+        </w:tc>
+        <w:tc>
+          <w:tcPr>
+            <w:tcW w:w="3117" w:type="dxa"/>
+          </w:tcPr>
+          <w:p>
+            <w:pPr>
+              <w:pStyle w:val="NoSpacing"/>
+              <w:rPr>
+                <w:lang w:val="en-US"/>
+              </w:rPr>
+            </w:pPr>
+            <w:r>
+              <w:rPr>
+                <w:lang w:val="en-US"/>
+              </w:rPr>
+              <w:t>Variable is 1 (present) if:</w:t>
+            </w:r>
+          </w:p>
+        </w:tc>
+        <w:tc>
+          <w:tcPr>
+            <w:tcW w:w="3117" w:type="dxa"/>
+          </w:tcPr>
+          <w:p>
+            <w:pPr>
+              <w:pStyle w:val="NoSpacing"/>
+              <w:rPr>
+                <w:lang w:val="en-US"/>
+              </w:rPr>
+            </w:pPr>
+            <w:r>
+              <w:rPr>
+                <w:lang w:val="en-US"/>
+              </w:rPr>
+              <w:t>Variable is 0 (absent) if:</w:t>
+            </w:r>
+          </w:p>
+        </w:tc>
+      </w:tr>
+      <w:tr>
+        <w:tc>
+          <w:tcPr>
+            <w:tcW w:w="3116" w:type="dxa"/>
+          </w:tcPr>
+          <w:p>
+            <w:pPr>
+              <w:pStyle w:val="NoSpacing"/>
+              <w:rPr>
+                <w:lang w:val="en-US"/>
+              </w:rPr>
+            </w:pPr>
+            <w:r>
+              <w:rPr>
+                <w:rFonts w:cstheme="minorHAnsi"/>
+                <w:sz w:val="18"/>
+                <w:szCs w:val="18"/>
+              </w:rPr>
+              <w:t>Neuroimaging abnormalities (intracranial calcification, lissencephaly, hydranencephaly, porencephaly, ventriculomegaly, posterior fossa abnormalities, cerebellar hypoplasia, corpus callosal and vermian dysgenesis; focal cortical dysplasia)</w:t>
+            </w:r>
+          </w:p>
+        </w:tc>
+        <w:tc>
+          <w:tcPr>
+            <w:tcW w:w="3117" w:type="dxa"/>
+          </w:tcPr>
+          <w:p>
+            <w:pPr>
+              <w:pStyle w:val="NoSpacing"/>
+              <w:rPr>
+                <w:lang w:val="en-US"/>
+              </w:rPr>
+            </w:pPr>
+            <w:r>
+              <w:rPr>
+                <w:lang w:val="en-US"/>
+              </w:rPr>
+              <w:t xml:space="preserve">if one of the following is 0: </w:t>
+            </w:r>
+          </w:p>
+          <w:p>
+            <w:pPr>
+              <w:pStyle w:val="NoSpacing"/>
+              <w:rPr>
+                <w:lang w:val="en-US"/>
+              </w:rPr>
+            </w:pPr>
+            <w:r>
+              <w:rPr>
+                <w:lang w:val="en-US"/>
+              </w:rPr>
+              <w:t>- fet_us_abn_spec_tri1</w:t>
+            </w:r>
+          </w:p>
+          <w:p>
+            <w:pPr>
+              <w:pStyle w:val="NoSpacing"/>
+              <w:rPr>
+                <w:lang w:val="en-US"/>
+              </w:rPr>
+            </w:pPr>
+            <w:r>
+              <w:rPr>
+                <w:lang w:val="en-US"/>
+              </w:rPr>
+              <w:t>- fet_us_abn_spec_tri2</w:t>
+            </w:r>
+          </w:p>
+          <w:p>
+            <w:pPr>
+              <w:pStyle w:val="NoSpacing"/>
+              <w:rPr>
+                <w:lang w:val="en-US"/>
+              </w:rPr>
+            </w:pPr>
+            <w:r>
+              <w:rPr>
+                <w:lang w:val="en-US"/>
+              </w:rPr>
+              <w:t xml:space="preserve">- fet_us_abn_spec_tri3, </w:t>
+            </w:r>
+          </w:p>
+          <w:p>
+            <w:pPr>
+              <w:pStyle w:val="NoSpacing"/>
+              <w:rPr>
+                <w:lang w:val="en-US"/>
+              </w:rPr>
+            </w:pPr>
+            <w:r>
+              <w:rPr>
+                <w:lang w:val="en-US"/>
+              </w:rPr>
+              <w:t xml:space="preserve">or if one of the following is 1: </w:t>
+            </w:r>
+          </w:p>
+          <w:p>
+            <w:pPr>
+              <w:pStyle w:val="NoSpacing"/>
+              <w:rPr>
+                <w:lang w:val="en-US"/>
+              </w:rPr>
+            </w:pPr>
+            <w:r>
+              <w:rPr>
+                <w:lang w:val="en-US"/>
+              </w:rPr>
+              <w:t>- hydrocephaly</w:t>
+            </w:r>
+          </w:p>
+          <w:p>
+            <w:pPr>
+              <w:pStyle w:val="NoSpacing"/>
+              <w:rPr>
+                <w:lang w:val="en-US"/>
+              </w:rPr>
+            </w:pPr>
+            <w:r>
+              <w:rPr>
+                <w:lang w:val="en-US"/>
+              </w:rPr>
+              <w:t>- calcifications</w:t>
+            </w:r>
+          </w:p>
+          <w:p>
+            <w:pPr>
+              <w:pStyle w:val="NoSpacing"/>
+              <w:rPr>
+                <w:lang w:val="en-US"/>
+              </w:rPr>
+            </w:pPr>
+            <w:r>
+              <w:rPr>
+                <w:lang w:val="en-US"/>
+              </w:rPr>
+              <w:t>- ventriculomegaly</w:t>
+            </w:r>
+          </w:p>
+          <w:p>
+            <w:pPr>
+              <w:pStyle w:val="NoSpacing"/>
+              <w:rPr>
+                <w:lang w:val="en-US"/>
+              </w:rPr>
+            </w:pPr>
+            <w:r>
+              <w:rPr>
+                <w:lang w:val="en-US"/>
+              </w:rPr>
+              <w:t>- fet_us_cns_tri2</w:t>
+            </w:r>
+          </w:p>
+          <w:p>
+            <w:pPr>
+              <w:pStyle w:val="NoSpacing"/>
+              <w:rPr>
+                <w:lang w:val="en-US"/>
+              </w:rPr>
+            </w:pPr>
+            <w:r>
+              <w:rPr>
+                <w:lang w:val="en-US"/>
+              </w:rPr>
+              <w:t>- fet_us_cns_tri3.</w:t>
+            </w:r>
+          </w:p>
+        </w:tc>
+        <w:tc>
+          <w:tcPr>
+            <w:tcW w:w="3117" w:type="dxa"/>
+          </w:tcPr>
+          <w:p>
+            <w:pPr>
+              <w:pStyle w:val="NoSpacing"/>
+              <w:rPr>
+                <w:lang w:val="en-US"/>
+              </w:rPr>
+            </w:pPr>
+            <w:r>
+              <w:rPr>
+                <w:lang w:val="en-US"/>
+              </w:rPr>
+              <w:t>If any of the variables in the middle column is not missing and the variable is not yet coded as 1.</w:t>
+            </w:r>
+          </w:p>
+        </w:tc>
+      </w:tr>
+      <w:tr>
+        <w:tc>
+          <w:tcPr>
+            <w:tcW w:w="3116" w:type="dxa"/>
+          </w:tcPr>
+          <w:p>
+            <w:pPr>
+              <w:pStyle w:val="NoSpacing"/>
+              <w:rPr>
+                <w:rFonts w:cstheme="minorHAnsi"/>
+                <w:sz w:val="18"/>
+                <w:szCs w:val="18"/>
+                <w:lang w:val="en-US"/>
+              </w:rPr>
+            </w:pPr>
+            <w:r>
+              <w:rPr>
+                <w:rFonts w:cstheme="minorHAnsi"/>
+                <w:sz w:val="18"/>
+                <w:szCs w:val="18"/>
+                <w:lang w:val="en-US"/>
+              </w:rPr>
+              <w:t>Cardiovascular abnormalities</w:t>
+            </w:r>
+          </w:p>
+        </w:tc>
+        <w:tc>
+          <w:tcPr>
+            <w:tcW w:w="3117" w:type="dxa"/>
+          </w:tcPr>
+          <w:p>
+            <w:pPr>
+              <w:spacing w:line="276" w:lineRule="auto"/>
+              <w:contextualSpacing/>
+              <w:rPr>
+                <w:rFonts w:cstheme="minorHAnsi"/>
+                <w:sz w:val="18"/>
+                <w:szCs w:val="18"/>
+              </w:rPr>
+            </w:pPr>
+            <w:r>
+              <w:rPr>
+                <w:rFonts w:cstheme="minorHAnsi"/>
+                <w:sz w:val="18"/>
+                <w:szCs w:val="18"/>
+              </w:rPr>
+              <w:t xml:space="preserve">if one of the following is 2: </w:t>
+            </w:r>
+          </w:p>
+          <w:p>
+            <w:pPr>
+              <w:spacing w:line="276" w:lineRule="auto"/>
+              <w:contextualSpacing/>
+              <w:rPr>
+                <w:rFonts w:cstheme="minorHAnsi"/>
+                <w:sz w:val="18"/>
+                <w:szCs w:val="18"/>
+              </w:rPr>
+            </w:pPr>
+            <w:r>
+              <w:rPr>
+                <w:rFonts w:cstheme="minorHAnsi"/>
+                <w:sz w:val="18"/>
+                <w:szCs w:val="18"/>
+              </w:rPr>
+              <w:t>- fet_us_abn_spec_tri1</w:t>
+            </w:r>
+          </w:p>
+          <w:p>
+            <w:pPr>
+              <w:spacing w:line="276" w:lineRule="auto"/>
+              <w:contextualSpacing/>
+              <w:rPr>
+                <w:rFonts w:cstheme="minorHAnsi"/>
+                <w:sz w:val="18"/>
+                <w:szCs w:val="18"/>
+              </w:rPr>
+            </w:pPr>
+            <w:r>
+              <w:rPr>
+                <w:rFonts w:cstheme="minorHAnsi"/>
+                <w:sz w:val="18"/>
+                <w:szCs w:val="18"/>
+              </w:rPr>
+              <w:t>- fet_us_abn_spec_tri2</w:t>
+            </w:r>
+          </w:p>
+          <w:p>
+            <w:pPr>
+              <w:spacing w:line="276" w:lineRule="auto"/>
+              <w:contextualSpacing/>
+              <w:rPr>
+                <w:rFonts w:cstheme="minorHAnsi"/>
+                <w:sz w:val="18"/>
+                <w:szCs w:val="18"/>
+              </w:rPr>
+            </w:pPr>
+            <w:r>
+              <w:rPr>
+                <w:rFonts w:cstheme="minorHAnsi"/>
+                <w:sz w:val="18"/>
+                <w:szCs w:val="18"/>
+              </w:rPr>
+              <w:lastRenderedPageBreak/>
+              <w:t xml:space="preserve">- fet_us_abn_spec_tri3, </w:t>
+            </w:r>
+          </w:p>
+          <w:p>
+            <w:pPr>
+              <w:spacing w:line="276" w:lineRule="auto"/>
+              <w:contextualSpacing/>
+              <w:rPr>
+                <w:rFonts w:cstheme="minorHAnsi"/>
+                <w:sz w:val="18"/>
+                <w:szCs w:val="18"/>
+              </w:rPr>
+            </w:pPr>
+            <w:r>
+              <w:rPr>
+                <w:rFonts w:cstheme="minorHAnsi"/>
+                <w:sz w:val="18"/>
+                <w:szCs w:val="18"/>
+              </w:rPr>
+              <w:t xml:space="preserve">or if one of the following is 1: </w:t>
+            </w:r>
+          </w:p>
+          <w:p>
+            <w:pPr>
+              <w:spacing w:line="276" w:lineRule="auto"/>
+              <w:contextualSpacing/>
+              <w:rPr>
+                <w:rFonts w:cstheme="minorHAnsi"/>
+                <w:sz w:val="18"/>
+                <w:szCs w:val="18"/>
+              </w:rPr>
+            </w:pPr>
+            <w:r>
+              <w:rPr>
+                <w:rFonts w:cstheme="minorHAnsi"/>
+                <w:sz w:val="18"/>
+                <w:szCs w:val="18"/>
+              </w:rPr>
+              <w:t>- fet_us_cardio_tri2</w:t>
+            </w:r>
+          </w:p>
+          <w:p>
+            <w:pPr>
+              <w:spacing w:line="276" w:lineRule="auto"/>
+              <w:contextualSpacing/>
+              <w:rPr>
+                <w:rFonts w:cstheme="minorHAnsi"/>
+                <w:sz w:val="18"/>
+                <w:szCs w:val="18"/>
+              </w:rPr>
+            </w:pPr>
+            <w:r>
+              <w:rPr>
+                <w:rFonts w:cstheme="minorHAnsi"/>
+                <w:sz w:val="18"/>
+                <w:szCs w:val="18"/>
+              </w:rPr>
+              <w:t>- fet_us_cardio_tri3.</w:t>
+            </w:r>
+          </w:p>
+        </w:tc>
+        <w:tc>
+          <w:tcPr>
+            <w:tcW w:w="3117" w:type="dxa"/>
+          </w:tcPr>
+          <w:p>
+            <w:pPr>
+              <w:pStyle w:val="NoSpacing"/>
+              <w:rPr>
+                <w:lang w:val="en-US"/>
+              </w:rPr>
+            </w:pPr>
+            <w:r>
+              <w:rPr>
+                <w:lang w:val="en-US"/>
+              </w:rPr>
+              <w:lastRenderedPageBreak/>
+              <w:t xml:space="preserve">If any of the variables in the middle column is not missing </w:t>
+            </w:r>
+            <w:r>
+              <w:rPr>
+                <w:lang w:val="en-US"/>
+              </w:rPr>
+              <w:lastRenderedPageBreak/>
+              <w:t>and the variable is not yet coded as 1.</w:t>
+            </w:r>
+          </w:p>
+        </w:tc>
+      </w:tr>
+      <w:tr>
+        <w:tc>
+          <w:tcPr>
+            <w:tcW w:w="3116" w:type="dxa"/>
+          </w:tcPr>
+          <w:p>
+            <w:pPr>
+              <w:pStyle w:val="NoSpacing"/>
+              <w:rPr>
+                <w:rFonts w:cstheme="minorHAnsi"/>
+                <w:sz w:val="18"/>
+                <w:szCs w:val="18"/>
+                <w:lang w:val="en-US"/>
+              </w:rPr>
+            </w:pPr>
+            <w:r>
+              <w:rPr>
+                <w:rFonts w:cstheme="minorHAnsi"/>
+                <w:sz w:val="18"/>
+                <w:szCs w:val="18"/>
+                <w:lang w:val="en-US"/>
+              </w:rPr>
+              <w:t>Gastrointestinal abnormalities</w:t>
+            </w:r>
+          </w:p>
+        </w:tc>
+        <w:tc>
+          <w:tcPr>
+            <w:tcW w:w="3117" w:type="dxa"/>
+          </w:tcPr>
+          <w:p>
+            <w:pPr>
+              <w:spacing w:line="276" w:lineRule="auto"/>
+              <w:contextualSpacing/>
+              <w:rPr>
+                <w:rFonts w:cstheme="minorHAnsi"/>
+                <w:sz w:val="18"/>
+                <w:szCs w:val="18"/>
+              </w:rPr>
+            </w:pPr>
+            <w:r>
+              <w:rPr>
+                <w:rFonts w:cstheme="minorHAnsi"/>
+                <w:sz w:val="18"/>
+                <w:szCs w:val="18"/>
+              </w:rPr>
+              <w:t xml:space="preserve">if one of the following is 3: </w:t>
+            </w:r>
+          </w:p>
+          <w:p>
+            <w:pPr>
+              <w:spacing w:line="276" w:lineRule="auto"/>
+              <w:contextualSpacing/>
+              <w:rPr>
+                <w:rFonts w:cstheme="minorHAnsi"/>
+                <w:sz w:val="18"/>
+                <w:szCs w:val="18"/>
+              </w:rPr>
+            </w:pPr>
+            <w:r>
+              <w:rPr>
+                <w:rFonts w:cstheme="minorHAnsi"/>
+                <w:sz w:val="18"/>
+                <w:szCs w:val="18"/>
+              </w:rPr>
+              <w:t>- fet_us_abn_spec_tri1</w:t>
+            </w:r>
+          </w:p>
+          <w:p>
+            <w:pPr>
+              <w:spacing w:line="276" w:lineRule="auto"/>
+              <w:contextualSpacing/>
+              <w:rPr>
+                <w:rFonts w:cstheme="minorHAnsi"/>
+                <w:sz w:val="18"/>
+                <w:szCs w:val="18"/>
+              </w:rPr>
+            </w:pPr>
+            <w:r>
+              <w:rPr>
+                <w:rFonts w:cstheme="minorHAnsi"/>
+                <w:sz w:val="18"/>
+                <w:szCs w:val="18"/>
+              </w:rPr>
+              <w:t>- fet_us_abn_spec_tri2</w:t>
+            </w:r>
+          </w:p>
+          <w:p>
+            <w:pPr>
+              <w:spacing w:line="276" w:lineRule="auto"/>
+              <w:contextualSpacing/>
+              <w:rPr>
+                <w:rFonts w:cstheme="minorHAnsi"/>
+                <w:sz w:val="18"/>
+                <w:szCs w:val="18"/>
+              </w:rPr>
+            </w:pPr>
+            <w:r>
+              <w:rPr>
+                <w:rFonts w:cstheme="minorHAnsi"/>
+                <w:sz w:val="18"/>
+                <w:szCs w:val="18"/>
+              </w:rPr>
+              <w:t xml:space="preserve">- fet_us_abn_spec_tri3, </w:t>
+            </w:r>
+          </w:p>
+          <w:p>
+            <w:pPr>
+              <w:spacing w:line="276" w:lineRule="auto"/>
+              <w:contextualSpacing/>
+              <w:rPr>
+                <w:rFonts w:cstheme="minorHAnsi"/>
+                <w:sz w:val="18"/>
+                <w:szCs w:val="18"/>
+              </w:rPr>
+            </w:pPr>
+            <w:r>
+              <w:rPr>
+                <w:rFonts w:cstheme="minorHAnsi"/>
+                <w:sz w:val="18"/>
+                <w:szCs w:val="18"/>
+              </w:rPr>
+              <w:t xml:space="preserve">or if one of the following is 1: </w:t>
+            </w:r>
+          </w:p>
+          <w:p>
+            <w:pPr>
+              <w:spacing w:line="276" w:lineRule="auto"/>
+              <w:contextualSpacing/>
+              <w:rPr>
+                <w:rFonts w:cstheme="minorHAnsi"/>
+                <w:sz w:val="18"/>
+                <w:szCs w:val="18"/>
+              </w:rPr>
+            </w:pPr>
+            <w:r>
+              <w:rPr>
+                <w:rFonts w:cstheme="minorHAnsi"/>
+                <w:sz w:val="18"/>
+                <w:szCs w:val="18"/>
+              </w:rPr>
+              <w:t>- fet_us_gastro_tri2</w:t>
+            </w:r>
+          </w:p>
+          <w:p>
+            <w:pPr>
+              <w:spacing w:line="276" w:lineRule="auto"/>
+              <w:contextualSpacing/>
+              <w:rPr>
+                <w:rFonts w:cstheme="minorHAnsi"/>
+                <w:sz w:val="18"/>
+                <w:szCs w:val="18"/>
+              </w:rPr>
+            </w:pPr>
+            <w:r>
+              <w:rPr>
+                <w:rFonts w:cstheme="minorHAnsi"/>
+                <w:sz w:val="18"/>
+                <w:szCs w:val="18"/>
+              </w:rPr>
+              <w:t>- fet_us_gastro_tri3</w:t>
+            </w:r>
+          </w:p>
+        </w:tc>
+        <w:tc>
+          <w:tcPr>
+            <w:tcW w:w="3117" w:type="dxa"/>
+          </w:tcPr>
+          <w:p>
+            <w:pPr>
+              <w:pStyle w:val="NoSpacing"/>
+              <w:rPr>
+                <w:lang w:val="en-US"/>
+              </w:rPr>
+            </w:pPr>
+            <w:r>
+              <w:rPr>
+                <w:lang w:val="en-US"/>
+              </w:rPr>
+              <w:t>If any of the variables in the middle column is not missing and the variable is not yet coded as 1.</w:t>
+            </w:r>
+          </w:p>
+        </w:tc>
+      </w:tr>
+      <w:tr>
+        <w:tc>
+          <w:tcPr>
+            <w:tcW w:w="3116" w:type="dxa"/>
+          </w:tcPr>
+          <w:p>
+            <w:pPr>
+              <w:pStyle w:val="NoSpacing"/>
+              <w:rPr>
+                <w:rFonts w:cstheme="minorHAnsi"/>
+                <w:sz w:val="18"/>
+                <w:szCs w:val="18"/>
+              </w:rPr>
+            </w:pPr>
+            <w:r>
+              <w:rPr>
+                <w:rFonts w:cstheme="minorHAnsi"/>
+                <w:sz w:val="18"/>
+                <w:szCs w:val="18"/>
+              </w:rPr>
+              <w:t>Ocular abnormalities (blindness, other)</w:t>
+            </w:r>
+          </w:p>
+          <w:p>
+            <w:pPr>
+              <w:pStyle w:val="NoSpacing"/>
+              <w:rPr>
+                <w:rFonts w:cstheme="minorHAnsi"/>
+                <w:sz w:val="18"/>
+                <w:szCs w:val="18"/>
+              </w:rPr>
+            </w:pPr>
+            <w:r>
+              <w:rPr>
+                <w:rFonts w:cstheme="minorHAnsi"/>
+                <w:sz w:val="18"/>
+                <w:szCs w:val="18"/>
+              </w:rPr>
+              <w:t>Or</w:t>
+            </w:r>
+          </w:p>
+          <w:p>
+            <w:pPr>
+              <w:pStyle w:val="NoSpacing"/>
+              <w:rPr>
+                <w:rFonts w:cstheme="minorHAnsi"/>
+                <w:sz w:val="18"/>
+                <w:szCs w:val="18"/>
+              </w:rPr>
+            </w:pPr>
+            <w:r>
+              <w:rPr>
+                <w:rFonts w:cstheme="minorHAnsi"/>
+                <w:sz w:val="18"/>
+                <w:szCs w:val="18"/>
+              </w:rPr>
+              <w:t>Congenital deafness or hearing loss</w:t>
+            </w:r>
+          </w:p>
+          <w:p>
+            <w:pPr>
+              <w:pStyle w:val="NoSpacing"/>
+              <w:rPr>
+                <w:lang w:val="en-US"/>
+              </w:rPr>
+            </w:pPr>
+          </w:p>
+          <w:p>
+            <w:pPr>
+              <w:pStyle w:val="NoSpacing"/>
+              <w:rPr>
+                <w:lang w:val="en-US"/>
+              </w:rPr>
+            </w:pPr>
+            <w:r>
+              <w:rPr>
+                <w:rFonts w:cstheme="minorHAnsi"/>
+                <w:sz w:val="18"/>
+                <w:szCs w:val="18"/>
+              </w:rPr>
+              <w:t>(</w:t>
+            </w:r>
+            <w:proofErr w:type="gramStart"/>
+            <w:r>
+              <w:rPr>
+                <w:rFonts w:cstheme="minorHAnsi"/>
+                <w:sz w:val="18"/>
+                <w:szCs w:val="18"/>
+              </w:rPr>
+              <w:t>these</w:t>
+            </w:r>
+            <w:proofErr w:type="gramEnd"/>
+            <w:r>
+              <w:rPr>
+                <w:rFonts w:cstheme="minorHAnsi"/>
+                <w:sz w:val="18"/>
+                <w:szCs w:val="18"/>
+              </w:rPr>
+              <w:t xml:space="preserve"> are two separate variables in the protocol, however are combined in the dataset)</w:t>
+            </w:r>
+          </w:p>
+        </w:tc>
+        <w:tc>
+          <w:tcPr>
+            <w:tcW w:w="3117" w:type="dxa"/>
+          </w:tcPr>
+          <w:p>
+            <w:pPr>
+              <w:spacing w:line="276" w:lineRule="auto"/>
+              <w:contextualSpacing/>
+              <w:rPr>
+                <w:rFonts w:cstheme="minorHAnsi"/>
+                <w:sz w:val="18"/>
+                <w:szCs w:val="18"/>
+              </w:rPr>
+            </w:pPr>
+            <w:r>
+              <w:rPr>
+                <w:rFonts w:cstheme="minorHAnsi"/>
+                <w:sz w:val="18"/>
+                <w:szCs w:val="18"/>
+              </w:rPr>
+              <w:t>ocularabnormality</w:t>
+            </w:r>
+          </w:p>
+          <w:p>
+            <w:pPr>
+              <w:pStyle w:val="ListParagraph"/>
+              <w:numPr>
+                <w:ilvl w:val="0"/>
+                <w:numId w:val="2"/>
+              </w:numPr>
+              <w:spacing w:line="276" w:lineRule="auto"/>
+              <w:rPr>
+                <w:rFonts w:asciiTheme="minorHAnsi" w:hAnsiTheme="minorHAnsi" w:cstheme="minorHAnsi"/>
+                <w:sz w:val="18"/>
+                <w:szCs w:val="18"/>
+              </w:rPr>
+            </w:pPr>
+            <w:r>
+              <w:rPr>
+                <w:rFonts w:asciiTheme="minorHAnsi" w:hAnsiTheme="minorHAnsi" w:cstheme="minorHAnsi"/>
+                <w:sz w:val="18"/>
+                <w:szCs w:val="18"/>
+              </w:rPr>
+              <w:t>Variable created based on the following:</w:t>
+            </w:r>
+          </w:p>
+          <w:p>
+            <w:pPr>
+              <w:pStyle w:val="CommentText"/>
+              <w:rPr>
+                <w:rFonts w:cstheme="minorHAnsi"/>
+              </w:rPr>
+            </w:pPr>
+            <w:r>
+              <w:rPr>
+                <w:rFonts w:cstheme="minorHAnsi"/>
+                <w:sz w:val="18"/>
+                <w:szCs w:val="18"/>
+              </w:rPr>
+              <w:t xml:space="preserve">Fet_us_eyeear_tri2, fet_us_eyeear_tri3; </w:t>
+            </w:r>
+            <w:r>
+              <w:rPr>
+                <w:rFonts w:cstheme="minorHAnsi"/>
+              </w:rPr>
+              <w:t>fet_us_abn_spec_tri1 if equals to 5</w:t>
+            </w:r>
+          </w:p>
+          <w:p>
+            <w:pPr>
+              <w:spacing w:line="276" w:lineRule="auto"/>
+              <w:contextualSpacing/>
+              <w:rPr>
+                <w:rFonts w:cstheme="minorHAnsi"/>
+                <w:sz w:val="18"/>
+                <w:szCs w:val="18"/>
+              </w:rPr>
+            </w:pPr>
+          </w:p>
+          <w:p>
+            <w:pPr>
+              <w:spacing w:line="276" w:lineRule="auto"/>
+              <w:contextualSpacing/>
+              <w:rPr>
+                <w:rFonts w:cstheme="minorHAnsi"/>
+                <w:sz w:val="18"/>
+                <w:szCs w:val="18"/>
+                <w:highlight w:val="red"/>
+              </w:rPr>
+            </w:pPr>
+          </w:p>
+          <w:p>
+            <w:pPr>
+              <w:pStyle w:val="NoSpacing"/>
+              <w:rPr>
+                <w:lang w:val="en-US"/>
+              </w:rPr>
+            </w:pPr>
+          </w:p>
+        </w:tc>
+        <w:tc>
+          <w:tcPr>
+            <w:tcW w:w="3117" w:type="dxa"/>
+          </w:tcPr>
+          <w:p>
+            <w:pPr>
+              <w:pStyle w:val="NoSpacing"/>
+              <w:rPr>
+                <w:lang w:val="en-US"/>
+              </w:rPr>
+            </w:pPr>
+          </w:p>
+        </w:tc>
+      </w:tr>
+      <w:tr>
+        <w:tc>
+          <w:tcPr>
+            <w:tcW w:w="3116" w:type="dxa"/>
+          </w:tcPr>
+          <w:p>
+            <w:pPr>
+              <w:pStyle w:val="NoSpacing"/>
+              <w:rPr>
+                <w:rFonts w:cstheme="minorHAnsi"/>
+                <w:sz w:val="18"/>
+                <w:szCs w:val="18"/>
+              </w:rPr>
+            </w:pPr>
+            <w:r>
+              <w:rPr>
+                <w:rFonts w:cstheme="minorHAnsi"/>
+                <w:sz w:val="18"/>
+                <w:szCs w:val="18"/>
+              </w:rPr>
+              <w:t>Congenital contractures (arthrogryposis, uni or bilateral clubfoot)</w:t>
+            </w:r>
+          </w:p>
+        </w:tc>
+        <w:tc>
+          <w:tcPr>
+            <w:tcW w:w="3117" w:type="dxa"/>
+          </w:tcPr>
+          <w:p>
+            <w:pPr>
+              <w:pStyle w:val="CommentText"/>
+              <w:rPr>
+                <w:lang w:val="en-US"/>
+              </w:rPr>
+            </w:pPr>
+            <w:r>
+              <w:rPr>
+                <w:lang w:val="en-US"/>
+              </w:rPr>
+              <w:t xml:space="preserve">if one of the following is 1: </w:t>
+            </w:r>
+          </w:p>
+          <w:p>
+            <w:pPr>
+              <w:pStyle w:val="CommentText"/>
+              <w:rPr>
+                <w:lang w:val="en-US"/>
+              </w:rPr>
+            </w:pPr>
+            <w:r>
+              <w:rPr>
+                <w:lang w:val="en-US"/>
+              </w:rPr>
+              <w:t>- fet_us_abn_spec_tri1</w:t>
+            </w:r>
+          </w:p>
+          <w:p>
+            <w:pPr>
+              <w:pStyle w:val="CommentText"/>
+              <w:rPr>
+                <w:lang w:val="en-US"/>
+              </w:rPr>
+            </w:pPr>
+            <w:r>
+              <w:rPr>
+                <w:lang w:val="en-US"/>
+              </w:rPr>
+              <w:t>- fet_us_abn_spec_tri2</w:t>
+            </w:r>
+          </w:p>
+          <w:p>
+            <w:pPr>
+              <w:pStyle w:val="CommentText"/>
+              <w:rPr>
+                <w:lang w:val="en-US"/>
+              </w:rPr>
+            </w:pPr>
+            <w:r>
+              <w:rPr>
+                <w:lang w:val="en-US"/>
+              </w:rPr>
+              <w:t xml:space="preserve">- fet_us_abn_spec_tri3, </w:t>
+            </w:r>
+          </w:p>
+          <w:p>
+            <w:pPr>
+              <w:pStyle w:val="CommentText"/>
+              <w:rPr>
+                <w:lang w:val="en-US"/>
+              </w:rPr>
+            </w:pPr>
+            <w:r>
+              <w:rPr>
+                <w:lang w:val="en-US"/>
+              </w:rPr>
+              <w:t>- fet_us_msk_tri2</w:t>
+            </w:r>
+          </w:p>
+          <w:p>
+            <w:pPr>
+              <w:pStyle w:val="CommentText"/>
+              <w:rPr>
+                <w:lang w:val="en-US"/>
+              </w:rPr>
+            </w:pPr>
+            <w:r>
+              <w:rPr>
+                <w:lang w:val="en-US"/>
+              </w:rPr>
+              <w:t>- fet_us_msk_tri3.</w:t>
+            </w:r>
+          </w:p>
+        </w:tc>
+        <w:tc>
+          <w:tcPr>
+            <w:tcW w:w="3117" w:type="dxa"/>
+          </w:tcPr>
+          <w:p>
+            <w:pPr>
+              <w:pStyle w:val="NoSpacing"/>
+              <w:rPr>
+                <w:lang w:val="en-US"/>
+              </w:rPr>
+            </w:pPr>
+            <w:r>
+              <w:rPr>
+                <w:lang w:val="en-US"/>
+              </w:rPr>
+              <w:t>If any of the variables in the middle column is not missing and the variable is not yet coded as 1.</w:t>
+            </w:r>
+          </w:p>
+        </w:tc>
+      </w:tr>
+      <w:tr>
+        <w:tc>
+          <w:tcPr>
+            <w:tcW w:w="3116" w:type="dxa"/>
+          </w:tcPr>
+          <w:p>
+            <w:pPr>
+              <w:pStyle w:val="NoSpacing"/>
+              <w:rPr>
+                <w:rFonts w:cstheme="minorHAnsi"/>
+                <w:sz w:val="18"/>
+                <w:szCs w:val="18"/>
+              </w:rPr>
+            </w:pPr>
+            <w:r>
+              <w:rPr>
+                <w:rFonts w:cstheme="minorHAnsi"/>
+                <w:sz w:val="18"/>
+                <w:szCs w:val="18"/>
+              </w:rPr>
+              <w:t>Other non-neurologic congenital abnormalities</w:t>
+            </w:r>
+          </w:p>
+        </w:tc>
+        <w:tc>
+          <w:tcPr>
+            <w:tcW w:w="3117" w:type="dxa"/>
+          </w:tcPr>
+          <w:p>
+            <w:pPr>
+              <w:pStyle w:val="CommentText"/>
+              <w:rPr>
+                <w:rFonts w:cstheme="minorHAnsi"/>
+              </w:rPr>
+            </w:pPr>
+            <w:r>
+              <w:rPr>
+                <w:rFonts w:cstheme="minorHAnsi"/>
+              </w:rPr>
+              <w:t>nonneurologic</w:t>
+            </w:r>
+          </w:p>
+          <w:p>
+            <w:pPr>
+              <w:pStyle w:val="CommentText"/>
+              <w:numPr>
+                <w:ilvl w:val="0"/>
+                <w:numId w:val="2"/>
+              </w:numPr>
+              <w:pBdr>
+                <w:top w:val="nil"/>
+                <w:left w:val="nil"/>
+                <w:bottom w:val="nil"/>
+                <w:right w:val="nil"/>
+                <w:between w:val="nil"/>
+              </w:pBdr>
+              <w:rPr>
+                <w:rFonts w:cstheme="minorHAnsi"/>
+              </w:rPr>
+            </w:pPr>
+            <w:r>
+              <w:rPr>
+                <w:rFonts w:cstheme="minorHAnsi"/>
+              </w:rPr>
+              <w:t>Created based on the following:</w:t>
+            </w:r>
+          </w:p>
+          <w:p>
+            <w:pPr>
+              <w:pStyle w:val="CommentText"/>
+              <w:rPr>
+                <w:rFonts w:cstheme="minorHAnsi"/>
+              </w:rPr>
+            </w:pPr>
+            <w:r>
+              <w:rPr>
+                <w:rFonts w:cstheme="minorHAnsi"/>
+              </w:rPr>
+              <w:t>fet_us_msk_tri2</w:t>
+            </w:r>
+            <w:r>
+              <w:rPr>
+                <w:rFonts w:cstheme="minorHAnsi"/>
+              </w:rPr>
+              <w:t>,</w:t>
+            </w:r>
+          </w:p>
+          <w:p>
+            <w:pPr>
+              <w:pStyle w:val="CommentText"/>
+              <w:rPr>
+                <w:rFonts w:cstheme="minorHAnsi"/>
+              </w:rPr>
+            </w:pPr>
+            <w:r>
+              <w:rPr>
+                <w:rFonts w:cstheme="minorHAnsi"/>
+              </w:rPr>
+              <w:t>fet_us_cardio_tri2</w:t>
+            </w:r>
+            <w:r>
+              <w:rPr>
+                <w:rFonts w:cstheme="minorHAnsi"/>
+              </w:rPr>
+              <w:t>,</w:t>
+            </w:r>
+          </w:p>
+          <w:p>
+            <w:pPr>
+              <w:pStyle w:val="CommentText"/>
+              <w:rPr>
+                <w:rFonts w:cstheme="minorHAnsi"/>
+              </w:rPr>
+            </w:pPr>
+            <w:r>
+              <w:rPr>
+                <w:rFonts w:cstheme="minorHAnsi"/>
+              </w:rPr>
+              <w:t>fet_us_gastro_tri2</w:t>
+            </w:r>
+            <w:r>
+              <w:rPr>
+                <w:rFonts w:cstheme="minorHAnsi"/>
+              </w:rPr>
+              <w:t>,</w:t>
+            </w:r>
+          </w:p>
+          <w:p>
+            <w:pPr>
+              <w:pStyle w:val="CommentText"/>
+              <w:rPr>
+                <w:rFonts w:cstheme="minorHAnsi"/>
+              </w:rPr>
+            </w:pPr>
+            <w:r>
+              <w:rPr>
+                <w:rFonts w:cstheme="minorHAnsi"/>
+              </w:rPr>
+              <w:t>fet_us_orofac_tri2</w:t>
+            </w:r>
+            <w:r>
+              <w:rPr>
+                <w:rFonts w:cstheme="minorHAnsi"/>
+              </w:rPr>
+              <w:t>,</w:t>
+            </w:r>
+          </w:p>
+          <w:p>
+            <w:pPr>
+              <w:pStyle w:val="CommentText"/>
+              <w:rPr>
+                <w:rFonts w:cstheme="minorHAnsi"/>
+              </w:rPr>
+            </w:pPr>
+            <w:r>
+              <w:rPr>
+                <w:rFonts w:cstheme="minorHAnsi"/>
+              </w:rPr>
+              <w:t>fet_us_eyeear_tri2</w:t>
+            </w:r>
+            <w:r>
+              <w:rPr>
+                <w:rFonts w:cstheme="minorHAnsi"/>
+              </w:rPr>
+              <w:t>,</w:t>
+            </w:r>
+          </w:p>
+          <w:p>
+            <w:pPr>
+              <w:pStyle w:val="CommentText"/>
+              <w:rPr>
+                <w:rFonts w:cstheme="minorHAnsi"/>
+              </w:rPr>
+            </w:pPr>
+            <w:r>
+              <w:rPr>
+                <w:rFonts w:cstheme="minorHAnsi"/>
+              </w:rPr>
+              <w:t>fet_us_genur_tri2</w:t>
+            </w:r>
+            <w:r>
+              <w:rPr>
+                <w:rFonts w:cstheme="minorHAnsi"/>
+              </w:rPr>
+              <w:t xml:space="preserve">, </w:t>
+            </w:r>
+          </w:p>
+          <w:p>
+            <w:pPr>
+              <w:pStyle w:val="CommentText"/>
+              <w:rPr>
+                <w:rFonts w:cstheme="minorHAnsi"/>
+              </w:rPr>
+            </w:pPr>
+            <w:r>
+              <w:rPr>
+                <w:rFonts w:cstheme="minorHAnsi"/>
+              </w:rPr>
+              <w:t>fet_us_msk_tri3</w:t>
+            </w:r>
+            <w:r>
+              <w:rPr>
+                <w:rFonts w:cstheme="minorHAnsi"/>
+              </w:rPr>
+              <w:t>,</w:t>
+            </w:r>
+          </w:p>
+          <w:p>
+            <w:pPr>
+              <w:pStyle w:val="CommentText"/>
+              <w:rPr>
+                <w:rFonts w:cstheme="minorHAnsi"/>
+              </w:rPr>
+            </w:pPr>
+            <w:r>
+              <w:rPr>
+                <w:rFonts w:cstheme="minorHAnsi"/>
+              </w:rPr>
+              <w:t>fet_us_cardio_tri3</w:t>
+            </w:r>
+            <w:r>
+              <w:rPr>
+                <w:rFonts w:cstheme="minorHAnsi"/>
+              </w:rPr>
+              <w:t>,</w:t>
+            </w:r>
+          </w:p>
+          <w:p>
+            <w:pPr>
+              <w:pStyle w:val="CommentText"/>
+              <w:rPr>
+                <w:rFonts w:cstheme="minorHAnsi"/>
+              </w:rPr>
+            </w:pPr>
+            <w:r>
+              <w:rPr>
+                <w:rFonts w:cstheme="minorHAnsi"/>
+              </w:rPr>
+              <w:t>fet_us_gastro_tri3</w:t>
+            </w:r>
+            <w:r>
+              <w:rPr>
+                <w:rFonts w:cstheme="minorHAnsi"/>
+              </w:rPr>
+              <w:t>,</w:t>
+            </w:r>
+          </w:p>
+          <w:p>
+            <w:pPr>
+              <w:pStyle w:val="CommentText"/>
+              <w:rPr>
+                <w:rFonts w:cstheme="minorHAnsi"/>
+              </w:rPr>
+            </w:pPr>
+            <w:r>
+              <w:rPr>
+                <w:rFonts w:cstheme="minorHAnsi"/>
+              </w:rPr>
+              <w:t>fet_us_orofac_tri3</w:t>
+            </w:r>
+            <w:r>
+              <w:rPr>
+                <w:rFonts w:cstheme="minorHAnsi"/>
+              </w:rPr>
+              <w:t>,</w:t>
+            </w:r>
+          </w:p>
+          <w:p>
+            <w:pPr>
+              <w:pStyle w:val="CommentText"/>
+              <w:rPr>
+                <w:rFonts w:cstheme="minorHAnsi"/>
+              </w:rPr>
+            </w:pPr>
+            <w:r>
+              <w:rPr>
+                <w:rFonts w:cstheme="minorHAnsi"/>
+              </w:rPr>
+              <w:t>fet_us_eyeear_tri3</w:t>
+            </w:r>
+            <w:r>
+              <w:rPr>
+                <w:rFonts w:cstheme="minorHAnsi"/>
+              </w:rPr>
+              <w:t>,</w:t>
+            </w:r>
+          </w:p>
+          <w:p>
+            <w:pPr>
+              <w:pStyle w:val="CommentText"/>
+              <w:rPr>
+                <w:rFonts w:cstheme="minorHAnsi"/>
+              </w:rPr>
+            </w:pPr>
+            <w:r>
+              <w:rPr>
+                <w:rFonts w:cstheme="minorHAnsi"/>
+              </w:rPr>
+              <w:t>fet_us_genur_tri3</w:t>
+            </w:r>
+            <w:r>
+              <w:rPr>
+                <w:rFonts w:cstheme="minorHAnsi"/>
+              </w:rPr>
+              <w:t>, if equal to 1</w:t>
+            </w:r>
+          </w:p>
+          <w:p>
+            <w:pPr>
+              <w:pStyle w:val="CommentText"/>
+              <w:rPr>
+                <w:rFonts w:cstheme="minorHAnsi"/>
+              </w:rPr>
+            </w:pPr>
+          </w:p>
+          <w:p>
+            <w:pPr>
+              <w:pStyle w:val="CommentText"/>
+              <w:rPr>
+                <w:rFonts w:cstheme="minorHAnsi"/>
+              </w:rPr>
+            </w:pPr>
+            <w:r>
+              <w:rPr>
+                <w:rFonts w:cstheme="minorHAnsi"/>
+              </w:rPr>
+              <w:t>fet_us_abn_spec_tri2</w:t>
+            </w:r>
+            <w:r>
+              <w:rPr>
+                <w:rFonts w:cstheme="minorHAnsi"/>
+              </w:rPr>
+              <w:t xml:space="preserve">, </w:t>
+            </w:r>
+            <w:r>
+              <w:rPr>
+                <w:rFonts w:cstheme="minorHAnsi"/>
+              </w:rPr>
+              <w:t>fet_us_abn_spec_tri3</w:t>
+            </w:r>
+            <w:r>
+              <w:rPr>
+                <w:rFonts w:cstheme="minorHAnsi"/>
+              </w:rPr>
+              <w:t xml:space="preserve"> if equal to 1, 2, 3, 4, 5, or 6</w:t>
+            </w:r>
+          </w:p>
+          <w:p>
+            <w:pPr>
+              <w:pStyle w:val="CommentText"/>
+              <w:rPr>
+                <w:rFonts w:cstheme="minorHAnsi"/>
+              </w:rPr>
+            </w:pPr>
+          </w:p>
+          <w:p>
+            <w:pPr>
+              <w:pStyle w:val="CommentText"/>
+              <w:rPr>
+                <w:rFonts w:cstheme="minorHAnsi"/>
+              </w:rPr>
+            </w:pPr>
+            <w:r>
+              <w:rPr>
+                <w:rFonts w:cstheme="minorHAnsi"/>
+              </w:rPr>
+              <w:t>fet_us_bin_tri3</w:t>
+            </w:r>
+            <w:r>
+              <w:rPr>
+                <w:rFonts w:cstheme="minorHAnsi"/>
+              </w:rPr>
+              <w:t xml:space="preserve"> -&gt; no abnormalities if 0</w:t>
+            </w:r>
+          </w:p>
+          <w:p>
+            <w:pPr>
+              <w:pStyle w:val="CommentText"/>
+              <w:rPr>
+                <w:rFonts w:cstheme="minorHAnsi"/>
+              </w:rPr>
+            </w:pPr>
+          </w:p>
+          <w:p>
+            <w:pPr>
+              <w:pStyle w:val="CommentReference"/>
+              <w:rPr>
+                <w:rFonts w:cstheme="minorHAnsi"/>
+              </w:rPr>
+            </w:pPr>
+          </w:p>
+        </w:tc>
+        <w:tc>
+          <w:tcPr>
+            <w:tcW w:w="3117" w:type="dxa"/>
+          </w:tcPr>
+          <w:p>
+            <w:pPr>
+              <w:pStyle w:val="NoSpacing"/>
+              <w:rPr>
+                <w:lang w:val="en-US"/>
+              </w:rPr>
+            </w:pPr>
+          </w:p>
+        </w:tc>
+      </w:tr>
+      <w:tr>
+        <w:tc>
+          <w:tcPr>
+            <w:tcW w:w="3116" w:type="dxa"/>
+          </w:tcPr>
+          <w:p>
+            <w:pPr>
+              <w:pStyle w:val="NoSpacing"/>
+              <w:rPr>
+                <w:rFonts w:cstheme="minorHAnsi"/>
+                <w:sz w:val="18"/>
+                <w:szCs w:val="18"/>
+              </w:rPr>
+            </w:pPr>
+            <w:r>
+              <w:rPr>
+                <w:rFonts w:cstheme="minorHAnsi"/>
+                <w:sz w:val="18"/>
+                <w:szCs w:val="18"/>
+              </w:rPr>
+              <w:t>Any congenital abnormality on MRI or ultrasound</w:t>
+            </w:r>
+          </w:p>
+        </w:tc>
+        <w:tc>
+          <w:tcPr>
+            <w:tcW w:w="3117" w:type="dxa"/>
+          </w:tcPr>
+          <w:p>
+            <w:pPr>
+              <w:pStyle w:val="CommentText"/>
+              <w:rPr>
+                <w:rFonts w:cstheme="minorHAnsi"/>
+              </w:rPr>
+            </w:pPr>
+            <w:r>
+              <w:rPr>
+                <w:rFonts w:cstheme="minorHAnsi"/>
+              </w:rPr>
+              <w:t>anyabnormality</w:t>
+            </w:r>
+          </w:p>
+          <w:p>
+            <w:pPr>
+              <w:pStyle w:val="CommentText"/>
+              <w:rPr>
+                <w:rFonts w:cstheme="minorHAnsi"/>
+              </w:rPr>
+            </w:pPr>
+          </w:p>
+          <w:p>
+            <w:pPr>
+              <w:pStyle w:val="CommentText"/>
+              <w:rPr>
+                <w:rFonts w:cstheme="minorHAnsi"/>
+              </w:rPr>
+            </w:pPr>
+            <w:r>
+              <w:rPr>
+                <w:rFonts w:cstheme="minorHAnsi"/>
+              </w:rPr>
+              <w:lastRenderedPageBreak/>
+              <w:t>Variable created based on the following:</w:t>
+            </w:r>
+          </w:p>
+          <w:p>
+            <w:pPr>
+              <w:pStyle w:val="CommentText"/>
+              <w:rPr>
+                <w:rFonts w:cstheme="minorHAnsi"/>
+              </w:rPr>
+            </w:pPr>
+            <w:r>
+              <w:rPr>
+                <w:rFonts w:cstheme="minorHAnsi"/>
+              </w:rPr>
+              <w:t>inf_craniofac_abn_bin</w:t>
+            </w:r>
+            <w:r>
+              <w:rPr>
+                <w:rFonts w:cstheme="minorHAnsi"/>
+              </w:rPr>
+              <w:t>,</w:t>
+            </w:r>
+          </w:p>
+          <w:p>
+            <w:pPr>
+              <w:pStyle w:val="CommentText"/>
+              <w:rPr>
+                <w:rFonts w:cstheme="minorHAnsi"/>
+              </w:rPr>
+            </w:pPr>
+            <w:r>
+              <w:rPr>
+                <w:rFonts w:cstheme="minorHAnsi"/>
+              </w:rPr>
+              <w:t>neuroabnormality</w:t>
+            </w:r>
+            <w:r>
+              <w:rPr>
+                <w:rFonts w:cstheme="minorHAnsi"/>
+              </w:rPr>
+              <w:t xml:space="preserve">, </w:t>
+            </w:r>
+            <w:r>
+              <w:rPr>
+                <w:rFonts w:cstheme="minorHAnsi"/>
+              </w:rPr>
+              <w:t>ocularabnormality</w:t>
+            </w:r>
+            <w:r>
+              <w:rPr>
+                <w:rFonts w:cstheme="minorHAnsi"/>
+              </w:rPr>
+              <w:t xml:space="preserve">, </w:t>
+            </w:r>
+            <w:r>
+              <w:rPr>
+                <w:rFonts w:cstheme="minorHAnsi"/>
+              </w:rPr>
+              <w:t>contractures</w:t>
+            </w:r>
+            <w:r>
+              <w:rPr>
+                <w:rFonts w:cstheme="minorHAnsi"/>
+              </w:rPr>
+              <w:t xml:space="preserve">, </w:t>
+            </w:r>
+            <w:r>
+              <w:rPr>
+                <w:rFonts w:cstheme="minorHAnsi"/>
+              </w:rPr>
+              <w:t>nonneurologic</w:t>
+            </w:r>
+            <w:r>
+              <w:rPr>
+                <w:rFonts w:cstheme="minorHAnsi"/>
+              </w:rPr>
+              <w:t xml:space="preserve">, </w:t>
+            </w:r>
+            <w:r>
+              <w:rPr>
+                <w:rFonts w:cstheme="minorHAnsi"/>
+              </w:rPr>
+              <w:t>fet_us_bin_tri1</w:t>
+            </w:r>
+            <w:r>
+              <w:rPr>
+                <w:rFonts w:cstheme="minorHAnsi"/>
+              </w:rPr>
+              <w:t xml:space="preserve">, </w:t>
+            </w:r>
+            <w:r>
+              <w:rPr>
+                <w:rFonts w:cstheme="minorHAnsi"/>
+              </w:rPr>
+              <w:t>fet_us_bin_tri2</w:t>
+            </w:r>
+            <w:r>
+              <w:rPr>
+                <w:rFonts w:cstheme="minorHAnsi"/>
+              </w:rPr>
+              <w:t xml:space="preserve">, </w:t>
+            </w:r>
+            <w:r>
+              <w:rPr>
+                <w:rFonts w:cstheme="minorHAnsi"/>
+              </w:rPr>
+              <w:t>fet_us_bin_tri3</w:t>
+            </w:r>
+            <w:r>
+              <w:rPr>
+                <w:rFonts w:cstheme="minorHAnsi"/>
+              </w:rPr>
+              <w:t xml:space="preserve">, </w:t>
+            </w:r>
+            <w:r>
+              <w:rPr>
+                <w:rFonts w:cstheme="minorHAnsi"/>
+              </w:rPr>
+              <w:t>othabnorm</w:t>
+            </w:r>
+            <w:r>
+              <w:rPr>
+                <w:rFonts w:cstheme="minorHAnsi"/>
+              </w:rPr>
+              <w:t xml:space="preserve">, </w:t>
+            </w:r>
+            <w:r>
+              <w:rPr>
+                <w:rFonts w:cstheme="minorHAnsi"/>
+              </w:rPr>
+              <w:t>microcephaly_bin</w:t>
+            </w:r>
+            <w:r>
+              <w:rPr>
+                <w:rFonts w:cstheme="minorHAnsi"/>
+              </w:rPr>
+              <w:t xml:space="preserve"> if equal to 1</w:t>
+            </w:r>
+          </w:p>
+          <w:p>
+            <w:pPr>
+              <w:pStyle w:val="CommentText"/>
+              <w:rPr>
+                <w:rFonts w:cstheme="minorHAnsi"/>
+              </w:rPr>
+            </w:pPr>
+          </w:p>
+        </w:tc>
+        <w:tc>
+          <w:tcPr>
+            <w:tcW w:w="3117" w:type="dxa"/>
+          </w:tcPr>
+          <w:p>
+            <w:pPr>
+              <w:pStyle w:val="NoSpacing"/>
+              <w:rPr>
+                <w:lang w:val="en-US"/>
+              </w:rPr>
+            </w:pPr>
+          </w:p>
+        </w:tc>
+      </w:tr>
+    </w:tbl>
     <w:p>
       <w:pPr>
         <w:pStyle w:val="NoSpacing"/>
@@ -410,33 +2038,129 @@
         <w:rPr>
           <w:lang w:val="en-US"/>
         </w:rPr>
-        <w:t>Effect modifier: “</w:t>
-      </w:r>
-      <w:r>
-        <w:rPr>
-          <w:lang w:val="en-US"/>
-        </w:rPr>
-        <w:t>Clinical/subclinical illness</w:t>
-      </w:r>
-      <w:r>
-        <w:rPr>
-          <w:lang w:val="en-US"/>
-        </w:rPr>
-        <w:t>” -&gt; how should we construct this</w:t>
-      </w:r>
-      <w:commentRangeStart w:id="1"/>
-      <w:r>
-        <w:rPr>
-          <w:lang w:val="en-US"/>
-        </w:rPr>
-        <w:t>?</w:t>
-      </w:r>
-      <w:commentRangeEnd w:id="1"/>
-      <w:r>
-        <w:rPr>
-          <w:rStyle w:val="CommentReference"/>
-        </w:rPr>
-        <w:commentReference w:id="1"/>
+        <w:t xml:space="preserve">For the following variables we were told there is no match in the pilot dataset. Is this indeed still the case, or are they now added? Placental </w:t>
+      </w:r>
+      <w:proofErr w:type="spellStart"/>
+      <w:r>
+        <w:rPr>
+          <w:lang w:val="en-US"/>
+        </w:rPr>
+        <w:t>insufficienty</w:t>
+      </w:r>
+      <w:proofErr w:type="spellEnd"/>
+      <w:r>
+        <w:rPr>
+          <w:lang w:val="en-US"/>
+        </w:rPr>
+        <w:t xml:space="preserve">, </w:t>
+      </w:r>
+      <w:r>
+        <w:rPr>
+          <w:lang w:val="en-US"/>
+        </w:rPr>
+        <w:t>Postnatal intraventricular hemorrhage</w:t>
+      </w:r>
+      <w:r>
+        <w:rPr>
+          <w:lang w:val="en-US"/>
+        </w:rPr>
+        <w:t xml:space="preserve">, </w:t>
+      </w:r>
+      <w:r>
+        <w:rPr>
+          <w:lang w:val="en-US"/>
+        </w:rPr>
+        <w:t>Motor abnormalities (hypotonia, hypertonia, hyperreflexia, spasticity, clonus, extrapyramidal symptoms)</w:t>
+      </w:r>
+      <w:r>
+        <w:rPr>
+          <w:lang w:val="en-US"/>
+        </w:rPr>
+        <w:t xml:space="preserve">, </w:t>
+      </w:r>
+      <w:r>
+        <w:rPr>
+          <w:lang w:val="en-US"/>
+        </w:rPr>
+        <w:t>Seizures</w:t>
+      </w:r>
+      <w:r>
+        <w:rPr>
+          <w:lang w:val="en-US"/>
+        </w:rPr>
+        <w:t xml:space="preserve"> /</w:t>
+      </w:r>
+      <w:r>
+        <w:rPr>
+          <w:lang w:val="en-US"/>
+        </w:rPr>
+        <w:t xml:space="preserve"> epilepsy</w:t>
+      </w:r>
+      <w:r>
+        <w:rPr>
+          <w:lang w:val="en-US"/>
+        </w:rPr>
+        <w:t xml:space="preserve">, </w:t>
+      </w:r>
+      <w:r>
+        <w:rPr>
+          <w:lang w:val="en-US"/>
+        </w:rPr>
+        <w:t>Cortical auditory processing</w:t>
+      </w:r>
+      <w:r>
+        <w:rPr>
+          <w:lang w:val="en-US"/>
+        </w:rPr>
+        <w:t xml:space="preserve">, </w:t>
+      </w:r>
+      <w:r>
+        <w:rPr>
+          <w:lang w:val="en-US"/>
+        </w:rPr>
+        <w:t>Neurodevelopment (expressive and receptive language, fine and gross motor skills, attention and executive function, memory and learning, socioemotional development, overall neurodevelopmental score)</w:t>
+      </w:r>
+      <w:r>
+        <w:rPr>
+          <w:lang w:val="en-US"/>
+        </w:rPr>
+        <w:t xml:space="preserve">, </w:t>
+      </w:r>
+      <w:r>
+        <w:rPr>
+          <w:lang w:val="en-US"/>
+        </w:rPr>
+        <w:t>Vision (Cardiff test)</w:t>
+      </w:r>
+    </w:p>
+    <w:p>
+      <w:pPr>
+        <w:pStyle w:val="NoSpacing"/>
+        <w:rPr>
+          <w:lang w:val="en-US"/>
+        </w:rPr>
+      </w:pPr>
+    </w:p>
+    <w:p>
+      <w:pPr>
+        <w:pStyle w:val="NoSpacing"/>
+        <w:rPr>
+          <w:lang w:val="en-US"/>
+        </w:rPr>
+      </w:pPr>
+    </w:p>
+    <w:p>
+      <w:pPr>
+        <w:pStyle w:val="NoSpacing"/>
+        <w:rPr>
+          <w:lang w:val="en-US"/>
+        </w:rPr>
+      </w:pPr>
+      <w:r>
+        <w:rPr>
+          <w:lang w:val="en-US"/>
+        </w:rPr>
+        <w:t>Effect modifiers / confounders / covariates</w:t>
       </w:r>
     </w:p>
     <w:p>
@@ -454,12 +2178,118 @@
         <w:rPr>
           <w:lang w:val="en-US"/>
         </w:rPr>
+        <w:t>Variable “tobacco” – what do values of 3 mean?</w:t>
+      </w:r>
+    </w:p>
+    <w:p>
+      <w:pPr>
+        <w:pStyle w:val="NoSpacing"/>
+        <w:numPr>
+          <w:ilvl w:val="0"/>
+          <w:numId w:val="1"/>
+        </w:numPr>
+        <w:rPr>
+          <w:lang w:val="en-US"/>
+        </w:rPr>
+      </w:pPr>
+      <w:r>
+        <w:rPr>
+          <w:lang w:val="en-US"/>
+        </w:rPr>
         <w:t>Effect modifier: “</w:t>
       </w:r>
       <w:r>
         <w:rPr>
           <w:lang w:val="en-US"/>
         </w:rPr>
+        <w:t>Genetic anomalies, metabolic disorders, perinatal brain injury</w:t>
+      </w:r>
+      <w:r>
+        <w:rPr>
+          <w:lang w:val="en-US"/>
+        </w:rPr>
+        <w:t>” -&gt; how can we construct this</w:t>
+      </w:r>
+      <w:commentRangeStart w:id="1"/>
+      <w:r>
+        <w:rPr>
+          <w:lang w:val="en-US"/>
+        </w:rPr>
+        <w:t>?</w:t>
+      </w:r>
+      <w:commentRangeEnd w:id="1"/>
+      <w:r>
+        <w:rPr>
+          <w:rStyle w:val="CommentReference"/>
+        </w:rPr>
+        <w:commentReference w:id="1"/>
+      </w:r>
+    </w:p>
+    <w:p>
+      <w:pPr>
+        <w:pStyle w:val="NoSpacing"/>
+        <w:numPr>
+          <w:ilvl w:val="0"/>
+          <w:numId w:val="1"/>
+        </w:numPr>
+        <w:rPr>
+          <w:lang w:val="en-US"/>
+        </w:rPr>
+      </w:pPr>
+      <w:r>
+        <w:rPr>
+          <w:lang w:val="en-US"/>
+        </w:rPr>
+        <w:t>Effect modifier: “</w:t>
+      </w:r>
+      <w:r>
+        <w:rPr>
+          <w:lang w:val="en-US"/>
+        </w:rPr>
+        <w:t>Clinical/subclinical illness</w:t>
+      </w:r>
+      <w:r>
+        <w:rPr>
+          <w:lang w:val="en-US"/>
+        </w:rPr>
+        <w:t>” -&gt; how should we construct this</w:t>
+      </w:r>
+      <w:commentRangeStart w:id="2"/>
+      <w:r>
+        <w:rPr>
+          <w:lang w:val="en-US"/>
+        </w:rPr>
+        <w:t>?</w:t>
+      </w:r>
+      <w:commentRangeEnd w:id="2"/>
+      <w:r>
+        <w:rPr>
+          <w:rStyle w:val="CommentReference"/>
+        </w:rPr>
+        <w:commentReference w:id="2"/>
+      </w:r>
+    </w:p>
+    <w:p>
+      <w:pPr>
+        <w:pStyle w:val="NoSpacing"/>
+        <w:numPr>
+          <w:ilvl w:val="0"/>
+          <w:numId w:val="1"/>
+        </w:numPr>
+        <w:rPr>
+          <w:lang w:val="en-US"/>
+        </w:rPr>
+      </w:pPr>
+      <w:r>
+        <w:rPr>
+          <w:lang w:val="en-US"/>
+        </w:rPr>
+        <w:t>Effect modifier: “</w:t>
+      </w:r>
+      <w:r>
+        <w:rPr>
+          <w:lang w:val="en-US"/>
+        </w:rPr>
         <w:t>Presence and severity of maternal and infant clinical symptoms</w:t>
       </w:r>
       <w:r>
@@ -473,6 +2303,102 @@
           <w:lang w:val="en-US"/>
         </w:rPr>
         <w:t xml:space="preserve"> </w:t>
+      </w:r>
+    </w:p>
+    <w:p>
+      <w:pPr>
+        <w:pStyle w:val="NoSpacing"/>
+        <w:numPr>
+          <w:ilvl w:val="0"/>
+          <w:numId w:val="1"/>
+        </w:numPr>
+        <w:rPr>
+          <w:lang w:val="en-US"/>
+        </w:rPr>
+      </w:pPr>
+      <w:r>
+        <w:rPr>
+          <w:lang w:val="en-US"/>
+        </w:rPr>
+        <w:t xml:space="preserve">Variables </w:t>
+      </w:r>
+      <w:proofErr w:type="spellStart"/>
+      <w:r>
+        <w:rPr>
+          <w:lang w:val="en-US"/>
+        </w:rPr>
+        <w:t>symp</w:t>
+      </w:r>
+      <w:proofErr w:type="spellEnd"/>
+      <w:r>
+        <w:rPr>
+          <w:lang w:val="en-US"/>
+        </w:rPr>
+        <w:t xml:space="preserve"> </w:t>
+      </w:r>
+      <w:r>
+        <w:rPr>
+          <w:lang w:val="en-US"/>
+        </w:rPr>
+        <w:t>_</w:t>
+      </w:r>
+      <w:proofErr w:type="spellStart"/>
+      <w:r>
+        <w:rPr>
+          <w:lang w:val="en-US"/>
+        </w:rPr>
+        <w:t>ga</w:t>
+      </w:r>
+      <w:proofErr w:type="spellEnd"/>
+      <w:r>
+        <w:rPr>
+          <w:lang w:val="en-US"/>
+        </w:rPr>
+        <w:t xml:space="preserve"> and</w:t>
+      </w:r>
+      <w:r>
+        <w:rPr>
+          <w:lang w:val="en-US"/>
+        </w:rPr>
+        <w:t xml:space="preserve"> </w:t>
+      </w:r>
+      <w:proofErr w:type="spellStart"/>
+      <w:r>
+        <w:rPr>
+          <w:lang w:val="en-US"/>
+        </w:rPr>
+        <w:t>arb_clindiag_ga</w:t>
+      </w:r>
+      <w:proofErr w:type="spellEnd"/>
+      <w:r>
+        <w:rPr>
+          <w:lang w:val="en-US"/>
+        </w:rPr>
+        <w:t xml:space="preserve"> seem to have outliers -&gt; can these be cleaned?</w:t>
+      </w:r>
+    </w:p>
+    <w:p>
+      <w:pPr>
+        <w:pStyle w:val="NoSpacing"/>
+        <w:numPr>
+          <w:ilvl w:val="0"/>
+          <w:numId w:val="1"/>
+        </w:numPr>
+        <w:rPr>
+          <w:lang w:val="en-US"/>
+        </w:rPr>
+      </w:pPr>
+      <w:r>
+        <w:rPr>
+          <w:lang w:val="en-US"/>
+        </w:rPr>
+        <w:t xml:space="preserve">For the following variables we were told there is no match in the pilot dataset. Is this indeed still the case, or are they now added? </w:t>
+      </w:r>
+      <w:r>
+        <w:rPr>
+          <w:lang w:val="en-US"/>
+        </w:rPr>
+        <w:t>Maternal experience of violence during pregnancy; infant or child exposure to intimate partner violence</w:t>
       </w:r>
     </w:p>
     <w:sectPr>
@@ -487,7 +2413,29 @@
 
 <file path=word/comments.xml><?xml version="1.0" encoding="utf-8"?>
 <w:comments xmlns:wpc="http://schemas.microsoft.com/office/word/2010/wordprocessingCanvas" xmlns:cx="http://schemas.microsoft.com/office/drawing/2014/chartex" xmlns:cx1="http://schemas.microsoft.com/office/drawing/2015/9/8/chartex" xmlns:cx2="http://schemas.microsoft.com/office/drawing/2015/10/21/chartex" xmlns:cx3="http://schemas.microsoft.com/office/drawing/2016/5/9/chartex" xmlns:cx4="http://schemas.microsoft.com/office/drawing/2016/5/10/chartex" xmlns:cx5="http://schemas.microsoft.com/office/drawing/2016/5/11/chartex" xmlns:cx6="http://schemas.microsoft.com/office/drawing/2016/5/12/chartex" xmlns:cx7="http://schemas.microsoft.com/office/drawing/2016/5/13/chartex" xmlns:cx8="http://schemas.microsoft.com/office/drawing/2016/5/14/chartex" xmlns:mc="http://schemas.openxmlformats.org/markup-compatibility/2006" xmlns:aink="http://schemas.microsoft.com/office/drawing/2016/ink" xmlns:am3d="http://schemas.microsoft.com/office/drawing/2017/model3d" xmlns:o="urn:schemas-microsoft-com:office:office" xmlns:r="http://schemas.openxmlformats.org/officeDocument/2006/relationships" xmlns:m="http://schemas.openxmlformats.org/officeDocument/2006/math" xmlns:v="urn:schemas-microsoft-com:vml" xmlns:wp14="http://schemas.microsoft.com/office/word/2010/wordprocessingDrawing" xmlns:wp="http://schemas.openxmlformats.org/drawingml/2006/wordprocessingDrawing" xmlns:w10="urn:schemas-microsoft-com:office:word" xmlns:w="http://schemas.openxmlformats.org/wordprocessingml/2006/main" xmlns:w14="http://schemas.microsoft.com/office/word/2010/wordml" xmlns:w15="http://schemas.microsoft.com/office/word/2012/wordml" xmlns:w16cex="http://schemas.microsoft.com/office/word/2018/wordml/cex" xmlns:w16cid="http://schemas.microsoft.com/office/word/2016/wordml/cid" xmlns:w16="http://schemas.microsoft.com/office/word/2018/wordml" xmlns:w16sdtdh="http://schemas.microsoft.com/office/word/2020/wordml/sdtdatahash" xmlns:w16se="http://schemas.microsoft.com/office/word/2015/wordml/symex" xmlns:wpg="http://schemas.microsoft.com/office/word/2010/wordprocessingGroup" xmlns:wpi="http://schemas.microsoft.com/office/word/2010/wordprocessingInk" xmlns:wne="http://schemas.microsoft.com/office/word/2006/wordml" xmlns:wps="http://schemas.microsoft.com/office/word/2010/wordprocessingShape" mc:Ignorable="w14 w15 w16se w16cid w16 w16cex w16sdtdh wp14">
-  <w:comment w:id="0" w:author="Damen, J.A.A. (Anneke)" w:date="2021-10-15T13:30:00Z" w:initials="DJ(">
+  <w:comment w:id="0" w:author="Damen, J.A.A. (Anneke)" w:date="2021-10-26T15:57:00Z" w:initials="DJ(">
+    <w:p>
+      <w:pPr>
+        <w:pStyle w:val="CommentText"/>
+        <w:rPr>
+          <w:lang w:val="en-US"/>
+        </w:rPr>
+      </w:pPr>
+      <w:r>
+        <w:rPr>
+          <w:rStyle w:val="CommentReference"/>
+        </w:rPr>
+        <w:annotationRef/>
+      </w:r>
+      <w:r>
+        <w:rPr>
+          <w:lang w:val="en-US"/>
+        </w:rPr>
+        <w:t>@Johanna: I still need to finish this one.</w:t>
+      </w:r>
+    </w:p>
+  </w:comment>
+  <w:comment w:id="1" w:author="Damen, J.A.A. (Anneke)" w:date="2021-10-15T13:30:00Z" w:initials="DJ(">
     <w:p>
       <w:pPr>
         <w:pStyle w:val="CommentText"/>
@@ -880,7 +2828,7 @@
       </w:pPr>
     </w:p>
   </w:comment>
-  <w:comment w:id="1" w:author="Damen, J.A.A. (Anneke)" w:date="2021-10-15T13:31:00Z" w:initials="DJ(">
+  <w:comment w:id="2" w:author="Damen, J.A.A. (Anneke)" w:date="2021-10-15T13:31:00Z" w:initials="DJ(">
     <w:p>
       <w:pPr>
         <w:rPr>
@@ -958,6 +2906,7 @@
 
 <file path=word/commentsExtended.xml><?xml version="1.0" encoding="utf-8"?>
 <w15:commentsEx xmlns:wpc="http://schemas.microsoft.com/office/word/2010/wordprocessingCanvas" xmlns:cx="http://schemas.microsoft.com/office/drawing/2014/chartex" xmlns:cx1="http://schemas.microsoft.com/office/drawing/2015/9/8/chartex" xmlns:cx2="http://schemas.microsoft.com/office/drawing/2015/10/21/chartex" xmlns:cx3="http://schemas.microsoft.com/office/drawing/2016/5/9/chartex" xmlns:cx4="http://schemas.microsoft.com/office/drawing/2016/5/10/chartex" xmlns:cx5="http://schemas.microsoft.com/office/drawing/2016/5/11/chartex" xmlns:cx6="http://schemas.microsoft.com/office/drawing/2016/5/12/chartex" xmlns:cx7="http://schemas.microsoft.com/office/drawing/2016/5/13/chartex" xmlns:cx8="http://schemas.microsoft.com/office/drawing/2016/5/14/chartex" xmlns:mc="http://schemas.openxmlformats.org/markup-compatibility/2006" xmlns:aink="http://schemas.microsoft.com/office/drawing/2016/ink" xmlns:am3d="http://schemas.microsoft.com/office/drawing/2017/model3d" xmlns:o="urn:schemas-microsoft-com:office:office" xmlns:r="http://schemas.openxmlformats.org/officeDocument/2006/relationships" xmlns:m="http://schemas.openxmlformats.org/officeDocument/2006/math" xmlns:v="urn:schemas-microsoft-com:vml" xmlns:wp14="http://schemas.microsoft.com/office/word/2010/wordprocessingDrawing" xmlns:wp="http://schemas.openxmlformats.org/drawingml/2006/wordprocessingDrawing" xmlns:w10="urn:schemas-microsoft-com:office:word" xmlns:w="http://schemas.openxmlformats.org/wordprocessingml/2006/main" xmlns:w14="http://schemas.microsoft.com/office/word/2010/wordml" xmlns:w15="http://schemas.microsoft.com/office/word/2012/wordml" xmlns:w16cex="http://schemas.microsoft.com/office/word/2018/wordml/cex" xmlns:w16cid="http://schemas.microsoft.com/office/word/2016/wordml/cid" xmlns:w16="http://schemas.microsoft.com/office/word/2018/wordml" xmlns:w16sdtdh="http://schemas.microsoft.com/office/word/2020/wordml/sdtdatahash" xmlns:w16se="http://schemas.microsoft.com/office/word/2015/wordml/symex" xmlns:wpg="http://schemas.microsoft.com/office/word/2010/wordprocessingGroup" xmlns:wpi="http://schemas.microsoft.com/office/word/2010/wordprocessingInk" xmlns:wne="http://schemas.microsoft.com/office/word/2006/wordml" xmlns:wps="http://schemas.microsoft.com/office/word/2010/wordprocessingShape" mc:Ignorable="w14 w15 w16se w16cid w16 w16cex w16sdtdh wp14">
+  <w15:commentEx w15:paraId="6BDB8E05" w15:done="0"/>
   <w15:commentEx w15:paraId="48B2DDCC" w15:done="0"/>
   <w15:commentEx w15:paraId="221B034F" w15:done="0"/>
 </w15:commentsEx>
@@ -965,6 +2914,7 @@
 
 <file path=word/commentsExtensible.xml><?xml version="1.0" encoding="utf-8"?>
 <w16cex:commentsExtensible xmlns:wpc="http://schemas.microsoft.com/office/word/2010/wordprocessingCanvas" xmlns:cx="http://schemas.microsoft.com/office/drawing/2014/chartex" xmlns:cx1="http://schemas.microsoft.com/office/drawing/2015/9/8/chartex" xmlns:cx2="http://schemas.microsoft.com/office/drawing/2015/10/21/chartex" xmlns:cx3="http://schemas.microsoft.com/office/drawing/2016/5/9/chartex" xmlns:cx4="http://schemas.microsoft.com/office/drawing/2016/5/10/chartex" xmlns:cx5="http://schemas.microsoft.com/office/drawing/2016/5/11/chartex" xmlns:cx6="http://schemas.microsoft.com/office/drawing/2016/5/12/chartex" xmlns:cx7="http://schemas.microsoft.com/office/drawing/2016/5/13/chartex" xmlns:cx8="http://schemas.microsoft.com/office/drawing/2016/5/14/chartex" xmlns:mc="http://schemas.openxmlformats.org/markup-compatibility/2006" xmlns:aink="http://schemas.microsoft.com/office/drawing/2016/ink" xmlns:am3d="http://schemas.microsoft.com/office/drawing/2017/model3d" xmlns:o="urn:schemas-microsoft-com:office:office" xmlns:r="http://schemas.openxmlformats.org/officeDocument/2006/relationships" xmlns:m="http://schemas.openxmlformats.org/officeDocument/2006/math" xmlns:v="urn:schemas-microsoft-com:vml" xmlns:wp14="http://schemas.microsoft.com/office/word/2010/wordprocessingDrawing" xmlns:wp="http://schemas.openxmlformats.org/drawingml/2006/wordprocessingDrawing" xmlns:w10="urn:schemas-microsoft-com:office:word" xmlns:w="http://schemas.openxmlformats.org/wordprocessingml/2006/main" xmlns:w14="http://schemas.microsoft.com/office/word/2010/wordml" xmlns:w15="http://schemas.microsoft.com/office/word/2012/wordml" xmlns:w16cex="http://schemas.microsoft.com/office/word/2018/wordml/cex" xmlns:w16cid="http://schemas.microsoft.com/office/word/2016/wordml/cid" xmlns:w16="http://schemas.microsoft.com/office/word/2018/wordml" xmlns:w16sdtdh="http://schemas.microsoft.com/office/word/2020/wordml/sdtdatahash" xmlns:w16se="http://schemas.microsoft.com/office/word/2015/wordml/symex" xmlns:wpg="http://schemas.microsoft.com/office/word/2010/wordprocessingGroup" xmlns:wpi="http://schemas.microsoft.com/office/word/2010/wordprocessingInk" xmlns:wne="http://schemas.microsoft.com/office/word/2006/wordml" xmlns:wps="http://schemas.microsoft.com/office/word/2010/wordprocessingShape" mc:Ignorable="w14 w15 w16se w16cid w16 w16cex w16sdtdh wp14">
+  <w16cex:commentExtensible w16cex:durableId="2522A3CF" w16cex:dateUtc="2021-10-26T13:57:00Z"/>
   <w16cex:commentExtensible w16cex:durableId="251400E6" w16cex:dateUtc="2021-10-15T11:30:00Z"/>
   <w16cex:commentExtensible w16cex:durableId="25140136" w16cex:dateUtc="2021-10-15T11:31:00Z"/>
 </w16cex:commentsExtensible>
@@ -972,6 +2922,7 @@
 
 <file path=word/commentsIds.xml><?xml version="1.0" encoding="utf-8"?>
 <w16cid:commentsIds xmlns:wpc="http://schemas.microsoft.com/office/word/2010/wordprocessingCanvas" xmlns:cx="http://schemas.microsoft.com/office/drawing/2014/chartex" xmlns:cx1="http://schemas.microsoft.com/office/drawing/2015/9/8/chartex" xmlns:cx2="http://schemas.microsoft.com/office/drawing/2015/10/21/chartex" xmlns:cx3="http://schemas.microsoft.com/office/drawing/2016/5/9/chartex" xmlns:cx4="http://schemas.microsoft.com/office/drawing/2016/5/10/chartex" xmlns:cx5="http://schemas.microsoft.com/office/drawing/2016/5/11/chartex" xmlns:cx6="http://schemas.microsoft.com/office/drawing/2016/5/12/chartex" xmlns:cx7="http://schemas.microsoft.com/office/drawing/2016/5/13/chartex" xmlns:cx8="http://schemas.microsoft.com/office/drawing/2016/5/14/chartex" xmlns:mc="http://schemas.openxmlformats.org/markup-compatibility/2006" xmlns:aink="http://schemas.microsoft.com/office/drawing/2016/ink" xmlns:am3d="http://schemas.microsoft.com/office/drawing/2017/model3d" xmlns:o="urn:schemas-microsoft-com:office:office" xmlns:r="http://schemas.openxmlformats.org/officeDocument/2006/relationships" xmlns:m="http://schemas.openxmlformats.org/officeDocument/2006/math" xmlns:v="urn:schemas-microsoft-com:vml" xmlns:wp14="http://schemas.microsoft.com/office/word/2010/wordprocessingDrawing" xmlns:wp="http://schemas.openxmlformats.org/drawingml/2006/wordprocessingDrawing" xmlns:w10="urn:schemas-microsoft-com:office:word" xmlns:w="http://schemas.openxmlformats.org/wordprocessingml/2006/main" xmlns:w14="http://schemas.microsoft.com/office/word/2010/wordml" xmlns:w15="http://schemas.microsoft.com/office/word/2012/wordml" xmlns:w16cex="http://schemas.microsoft.com/office/word/2018/wordml/cex" xmlns:w16cid="http://schemas.microsoft.com/office/word/2016/wordml/cid" xmlns:w16="http://schemas.microsoft.com/office/word/2018/wordml" xmlns:w16sdtdh="http://schemas.microsoft.com/office/word/2020/wordml/sdtdatahash" xmlns:w16se="http://schemas.microsoft.com/office/word/2015/wordml/symex" xmlns:wpg="http://schemas.microsoft.com/office/word/2010/wordprocessingGroup" xmlns:wpi="http://schemas.microsoft.com/office/word/2010/wordprocessingInk" xmlns:wne="http://schemas.microsoft.com/office/word/2006/wordml" xmlns:wps="http://schemas.microsoft.com/office/word/2010/wordprocessingShape" mc:Ignorable="w14 w15 w16se w16cid w16 w16cex w16sdtdh wp14">
+  <w16cid:commentId w16cid:paraId="6BDB8E05" w16cid:durableId="2522A3CF"/>
   <w16cid:commentId w16cid:paraId="48B2DDCC" w16cid:durableId="251400E6"/>
   <w16cid:commentId w16cid:paraId="221B034F" w16cid:durableId="25140136"/>
 </w16cid:commentsIds>
@@ -1091,8 +3042,123 @@
       </w:rPr>
     </w:lvl>
   </w:abstractNum>
+  <w:abstractNum w:abstractNumId="1" w15:restartNumberingAfterBreak="0">
+    <w:nsid w:val="286013EA"/>
+    <w:multiLevelType w:val="hybridMultilevel"/>
+    <w:tmpl w:val="41E43100"/>
+    <w:lvl w:ilvl="0" w:tplc="3A28A464">
+      <w:numFmt w:val="bullet"/>
+      <w:lvlText w:val=""/>
+      <w:lvlJc w:val="left"/>
+      <w:pPr>
+        <w:ind w:left="720" w:hanging="360"/>
+      </w:pPr>
+      <w:rPr>
+        <w:rFonts w:ascii="Wingdings" w:eastAsia="Times New Roman" w:hAnsi="Wingdings" w:cstheme="minorHAnsi" w:hint="default"/>
+      </w:rPr>
+    </w:lvl>
+    <w:lvl w:ilvl="1" w:tplc="04130003" w:tentative="1">
+      <w:start w:val="1"/>
+      <w:numFmt w:val="bullet"/>
+      <w:lvlText w:val="o"/>
+      <w:lvlJc w:val="left"/>
+      <w:pPr>
+        <w:ind w:left="1440" w:hanging="360"/>
+      </w:pPr>
+      <w:rPr>
+        <w:rFonts w:ascii="Courier New" w:hAnsi="Courier New" w:cs="Courier New" w:hint="default"/>
+      </w:rPr>
+    </w:lvl>
+    <w:lvl w:ilvl="2" w:tplc="04130005" w:tentative="1">
+      <w:start w:val="1"/>
+      <w:numFmt w:val="bullet"/>
+      <w:lvlText w:val=""/>
+      <w:lvlJc w:val="left"/>
+      <w:pPr>
+        <w:ind w:left="2160" w:hanging="360"/>
+      </w:pPr>
+      <w:rPr>
+        <w:rFonts w:ascii="Wingdings" w:hAnsi="Wingdings" w:hint="default"/>
+      </w:rPr>
+    </w:lvl>
+    <w:lvl w:ilvl="3" w:tplc="04130001" w:tentative="1">
+      <w:start w:val="1"/>
+      <w:numFmt w:val="bullet"/>
+      <w:lvlText w:val=""/>
+      <w:lvlJc w:val="left"/>
+      <w:pPr>
+        <w:ind w:left="2880" w:hanging="360"/>
+      </w:pPr>
+      <w:rPr>
+        <w:rFonts w:ascii="Symbol" w:hAnsi="Symbol" w:hint="default"/>
+      </w:rPr>
+    </w:lvl>
+    <w:lvl w:ilvl="4" w:tplc="04130003" w:tentative="1">
+      <w:start w:val="1"/>
+      <w:numFmt w:val="bullet"/>
+      <w:lvlText w:val="o"/>
+      <w:lvlJc w:val="left"/>
+      <w:pPr>
+        <w:ind w:left="3600" w:hanging="360"/>
+      </w:pPr>
+      <w:rPr>
+        <w:rFonts w:ascii="Courier New" w:hAnsi="Courier New" w:cs="Courier New" w:hint="default"/>
+      </w:rPr>
+    </w:lvl>
+    <w:lvl w:ilvl="5" w:tplc="04130005" w:tentative="1">
+      <w:start w:val="1"/>
+      <w:numFmt w:val="bullet"/>
+      <w:lvlText w:val=""/>
+      <w:lvlJc w:val="left"/>
+      <w:pPr>
+        <w:ind w:left="4320" w:hanging="360"/>
+      </w:pPr>
+      <w:rPr>
+        <w:rFonts w:ascii="Wingdings" w:hAnsi="Wingdings" w:hint="default"/>
+      </w:rPr>
+    </w:lvl>
+    <w:lvl w:ilvl="6" w:tplc="04130001" w:tentative="1">
+      <w:start w:val="1"/>
+      <w:numFmt w:val="bullet"/>
+      <w:lvlText w:val=""/>
+      <w:lvlJc w:val="left"/>
+      <w:pPr>
+        <w:ind w:left="5040" w:hanging="360"/>
+      </w:pPr>
+      <w:rPr>
+        <w:rFonts w:ascii="Symbol" w:hAnsi="Symbol" w:hint="default"/>
+      </w:rPr>
+    </w:lvl>
+    <w:lvl w:ilvl="7" w:tplc="04130003" w:tentative="1">
+      <w:start w:val="1"/>
+      <w:numFmt w:val="bullet"/>
+      <w:lvlText w:val="o"/>
+      <w:lvlJc w:val="left"/>
+      <w:pPr>
+        <w:ind w:left="5760" w:hanging="360"/>
+      </w:pPr>
+      <w:rPr>
+        <w:rFonts w:ascii="Courier New" w:hAnsi="Courier New" w:cs="Courier New" w:hint="default"/>
+      </w:rPr>
+    </w:lvl>
+    <w:lvl w:ilvl="8" w:tplc="04130005" w:tentative="1">
+      <w:start w:val="1"/>
+      <w:numFmt w:val="bullet"/>
+      <w:lvlText w:val=""/>
+      <w:lvlJc w:val="left"/>
+      <w:pPr>
+        <w:ind w:left="6480" w:hanging="360"/>
+      </w:pPr>
+      <w:rPr>
+        <w:rFonts w:ascii="Wingdings" w:hAnsi="Wingdings" w:hint="default"/>
+      </w:rPr>
+    </w:lvl>
+  </w:abstractNum>
   <w:num w:numId="1">
     <w:abstractNumId w:val="0"/>
+  </w:num>
+  <w:num w:numId="2">
+    <w:abstractNumId w:val="1"/>
   </w:num>
 </w:numbering>
 </file>
@@ -1596,6 +3662,37 @@
       <w:szCs w:val="20"/>
     </w:rPr>
   </w:style>
+  <w:style w:type="table" w:styleId="TableGrid">
+    <w:name w:val="Table Grid"/>
+    <w:basedOn w:val="TableNormal"/>
+    <w:uiPriority w:val="39"/>
+    <w:rsid w:val="00862F81"/>
+    <w:tblPr>
+      <w:tblBorders>
+        <w:top w:val="single" w:sz="4" w:space="0" w:color="auto"/>
+        <w:left w:val="single" w:sz="4" w:space="0" w:color="auto"/>
+        <w:bottom w:val="single" w:sz="4" w:space="0" w:color="auto"/>
+        <w:right w:val="single" w:sz="4" w:space="0" w:color="auto"/>
+        <w:insideH w:val="single" w:sz="4" w:space="0" w:color="auto"/>
+        <w:insideV w:val="single" w:sz="4" w:space="0" w:color="auto"/>
+      </w:tblBorders>
+    </w:tblPr>
+  </w:style>
+  <w:style w:type="paragraph" w:styleId="ListParagraph">
+    <w:name w:val="List Paragraph"/>
+    <w:basedOn w:val="Normal"/>
+    <w:uiPriority w:val="34"/>
+    <w:qFormat/>
+    <w:rsid w:val="00862F81"/>
+    <w:pPr>
+      <w:ind w:left="720"/>
+      <w:contextualSpacing/>
+    </w:pPr>
+    <w:rPr>
+      <w:rFonts w:ascii="Times New Roman" w:eastAsia="Times New Roman" w:hAnsi="Times New Roman" w:cs="Times New Roman"/>
+      <w:lang w:val="en-CA"/>
+    </w:rPr>
+  </w:style>
 </w:styles>
 </file>
 

</xml_diff>